<commit_message>
Adding some final pdf 's
</commit_message>
<xml_diff>
--- a/Finished Artifacts/Business Modeling/Business Rules.docx
+++ b/Finished Artifacts/Business Modeling/Business Rules.docx
@@ -1,12 +1,12 @@
 
 <file path=word/document.xml><?xml version="1.0" encoding="utf-8"?>
-<w:document xmlns:wpc="http://schemas.microsoft.com/office/word/2010/wordprocessingCanvas" xmlns:mc="http://schemas.openxmlformats.org/markup-compatibility/2006" xmlns:o="urn:schemas-microsoft-com:office:office" xmlns:r="http://schemas.openxmlformats.org/officeDocument/2006/relationships" xmlns:m="http://schemas.openxmlformats.org/officeDocument/2006/math" xmlns:v="urn:schemas-microsoft-com:vml" xmlns:wp14="http://schemas.microsoft.com/office/word/2010/wordprocessingDrawing" xmlns:wp="http://schemas.openxmlformats.org/drawingml/2006/wordprocessingDrawing" xmlns:w10="urn:schemas-microsoft-com:office:word" xmlns:w="http://schemas.openxmlformats.org/wordprocessingml/2006/main" xmlns:w14="http://schemas.microsoft.com/office/word/2010/wordml" xmlns:wpg="http://schemas.microsoft.com/office/word/2010/wordprocessingGroup" xmlns:wpi="http://schemas.microsoft.com/office/word/2010/wordprocessingInk" xmlns:wne="http://schemas.microsoft.com/office/word/2006/wordml" xmlns:wps="http://schemas.microsoft.com/office/word/2010/wordprocessingShape" mc:Ignorable="w14 wp14">
+<w:document xmlns:ve="http://schemas.openxmlformats.org/markup-compatibility/2006" xmlns:o="urn:schemas-microsoft-com:office:office" xmlns:r="http://schemas.openxmlformats.org/officeDocument/2006/relationships" xmlns:m="http://schemas.openxmlformats.org/officeDocument/2006/math" xmlns:v="urn:schemas-microsoft-com:vml" xmlns:wp="http://schemas.openxmlformats.org/drawingml/2006/wordprocessingDrawing" xmlns:w10="urn:schemas-microsoft-com:office:word" xmlns:w="http://schemas.openxmlformats.org/wordprocessingml/2006/main" xmlns:wne="http://schemas.microsoft.com/office/word/2006/wordml">
   <w:body>
     <w:bookmarkStart w:id="0" w:name="_GoBack"/>
     <w:bookmarkEnd w:id="0"/>
     <w:p>
       <w:pPr>
-        <w:pStyle w:val="a3"/>
+        <w:pStyle w:val="Title"/>
         <w:jc w:val="right"/>
       </w:pPr>
       <w:r>
@@ -21,7 +21,6 @@
       <w:r>
         <w:t>&lt;</w:t>
       </w:r>
-      <w:proofErr w:type="spellStart"/>
       <w:r>
         <w:rPr>
           <w:rFonts w:hint="eastAsia"/>
@@ -29,7 +28,6 @@
         </w:rPr>
         <w:t>JagTrack</w:t>
       </w:r>
-      <w:proofErr w:type="spellEnd"/>
       <w:r>
         <w:t xml:space="preserve"> </w:t>
       </w:r>
@@ -42,34 +40,24 @@
     </w:p>
     <w:p>
       <w:pPr>
-        <w:pStyle w:val="a3"/>
+        <w:pStyle w:val="Title"/>
         <w:jc w:val="right"/>
       </w:pPr>
-      <w:r>
-        <w:fldChar w:fldCharType="begin"/>
-      </w:r>
-      <w:r>
-        <w:instrText xml:space="preserve"> TITLE  \* MERGEFORMAT </w:instrText>
-      </w:r>
-      <w:r>
-        <w:fldChar w:fldCharType="separate"/>
-      </w:r>
-      <w:r>
-        <w:t>Business Rules</w:t>
-      </w:r>
-      <w:r>
-        <w:fldChar w:fldCharType="end"/>
-      </w:r>
-    </w:p>
-    <w:p>
-      <w:pPr>
-        <w:pStyle w:val="a3"/>
+      <w:fldSimple w:instr=" TITLE  \* MERGEFORMAT ">
+        <w:r>
+          <w:t>Business Rules</w:t>
+        </w:r>
+      </w:fldSimple>
+    </w:p>
+    <w:p>
+      <w:pPr>
+        <w:pStyle w:val="Title"/>
         <w:jc w:val="right"/>
       </w:pPr>
     </w:p>
     <w:p>
       <w:pPr>
-        <w:pStyle w:val="a3"/>
+        <w:pStyle w:val="Title"/>
         <w:jc w:val="right"/>
         <w:rPr>
           <w:sz w:val="28"/>
@@ -79,12 +67,12 @@
         <w:rPr>
           <w:sz w:val="28"/>
         </w:rPr>
-        <w:t>Version &lt;1.0&gt;</w:t>
-      </w:r>
-    </w:p>
-    <w:p>
-      <w:pPr>
-        <w:pStyle w:val="a3"/>
+        <w:t>Version 1.1</w:t>
+      </w:r>
+    </w:p>
+    <w:p>
+      <w:pPr>
+        <w:pStyle w:val="Title"/>
         <w:rPr>
           <w:sz w:val="28"/>
         </w:rPr>
@@ -93,8 +81,8 @@
     <w:p>
       <w:pPr>
         <w:sectPr>
-          <w:headerReference w:type="default" r:id="rId9"/>
-          <w:footerReference w:type="even" r:id="rId10"/>
+          <w:headerReference w:type="default" r:id="rId8"/>
+          <w:footerReference w:type="even" r:id="rId9"/>
           <w:pgSz w:w="12240" w:h="15840" w:code="1"/>
           <w:pgMar w:top="1440" w:right="1440" w:bottom="1440" w:left="1440" w:header="720" w:footer="720" w:gutter="0"/>
           <w:cols w:space="720"/>
@@ -104,7 +92,7 @@
     </w:p>
     <w:p>
       <w:pPr>
-        <w:pStyle w:val="a3"/>
+        <w:pStyle w:val="Title"/>
       </w:pPr>
       <w:r>
         <w:lastRenderedPageBreak/>
@@ -123,7 +111,7 @@
           <w:insideV w:val="single" w:sz="6" w:space="0" w:color="auto"/>
         </w:tblBorders>
         <w:tblLayout w:type="fixed"/>
-        <w:tblLook w:val="0000" w:firstRow="0" w:lastRow="0" w:firstColumn="0" w:lastColumn="0" w:noHBand="0" w:noVBand="0"/>
+        <w:tblLook w:val="0000"/>
       </w:tblPr>
       <w:tblGrid>
         <w:gridCol w:w="2304"/>
@@ -132,12 +120,6 @@
         <w:gridCol w:w="2304"/>
       </w:tblGrid>
       <w:tr>
-        <w:tblPrEx>
-          <w:tblCellMar>
-            <w:top w:w="0" w:type="dxa"/>
-            <w:bottom w:w="0" w:type="dxa"/>
-          </w:tblCellMar>
-        </w:tblPrEx>
         <w:tc>
           <w:tcPr>
             <w:tcW w:w="2304" w:type="dxa"/>
@@ -220,12 +202,6 @@
         </w:tc>
       </w:tr>
       <w:tr>
-        <w:tblPrEx>
-          <w:tblCellMar>
-            <w:top w:w="0" w:type="dxa"/>
-            <w:bottom w:w="0" w:type="dxa"/>
-          </w:tblCellMar>
-        </w:tblPrEx>
         <w:tc>
           <w:tcPr>
             <w:tcW w:w="2304" w:type="dxa"/>
@@ -234,9 +210,6 @@
             <w:pPr>
               <w:pStyle w:val="Tabletext"/>
             </w:pPr>
-            <w:r>
-              <w:t>&lt;</w:t>
-            </w:r>
             <w:r>
               <w:rPr>
                 <w:rFonts w:hint="eastAsia"/>
@@ -249,10 +222,9 @@
             </w:r>
             <w:r>
               <w:rPr>
-                <w:rFonts w:hint="eastAsia"/>
                 <w:lang w:eastAsia="zh-CN"/>
               </w:rPr>
-              <w:t>03</w:t>
+              <w:t>Mar</w:t>
             </w:r>
             <w:r>
               <w:t>/</w:t>
@@ -263,9 +235,6 @@
                 <w:lang w:eastAsia="zh-CN"/>
               </w:rPr>
               <w:t>2012</w:t>
-            </w:r>
-            <w:r>
-              <w:t>&gt;</w:t>
             </w:r>
           </w:p>
         </w:tc>
@@ -278,17 +247,11 @@
               <w:pStyle w:val="Tabletext"/>
             </w:pPr>
             <w:r>
-              <w:t>&lt;</w:t>
-            </w:r>
-            <w:r>
               <w:rPr>
                 <w:rFonts w:hint="eastAsia"/>
                 <w:lang w:eastAsia="zh-CN"/>
               </w:rPr>
               <w:t>1.0</w:t>
-            </w:r>
-            <w:r>
-              <w:t>&gt;</w:t>
             </w:r>
           </w:p>
         </w:tc>
@@ -301,33 +264,11 @@
               <w:pStyle w:val="Tabletext"/>
             </w:pPr>
             <w:r>
-              <w:t>&lt;</w:t>
-            </w:r>
-            <w:r>
               <w:rPr>
                 <w:rFonts w:hint="eastAsia"/>
                 <w:lang w:eastAsia="zh-CN"/>
               </w:rPr>
-              <w:t xml:space="preserve">The business rules of the </w:t>
-            </w:r>
-            <w:proofErr w:type="spellStart"/>
-            <w:r>
-              <w:rPr>
-                <w:rFonts w:hint="eastAsia"/>
-                <w:lang w:eastAsia="zh-CN"/>
-              </w:rPr>
-              <w:t>JagTrack</w:t>
-            </w:r>
-            <w:proofErr w:type="spellEnd"/>
-            <w:r>
-              <w:rPr>
-                <w:rFonts w:hint="eastAsia"/>
-                <w:lang w:eastAsia="zh-CN"/>
-              </w:rPr>
-              <w:t xml:space="preserve"> System</w:t>
-            </w:r>
-            <w:r>
-              <w:t>&gt;</w:t>
+              <w:t>The business rules of the JagTrack System</w:t>
             </w:r>
           </w:p>
         </w:tc>
@@ -340,37 +281,70 @@
               <w:pStyle w:val="Tabletext"/>
             </w:pPr>
             <w:r>
-              <w:t>&lt;</w:t>
-            </w:r>
-            <w:proofErr w:type="spellStart"/>
-            <w:r>
               <w:rPr>
                 <w:rFonts w:hint="eastAsia"/>
                 <w:lang w:eastAsia="zh-CN"/>
               </w:rPr>
-              <w:t>Leyue</w:t>
-            </w:r>
-            <w:proofErr w:type="spellEnd"/>
-            <w:r>
-              <w:rPr>
-                <w:rFonts w:hint="eastAsia"/>
-                <w:lang w:eastAsia="zh-CN"/>
-              </w:rPr>
-              <w:t xml:space="preserve"> Wang</w:t>
-            </w:r>
-            <w:r>
-              <w:t>&gt;</w:t>
+              <w:t>Leyue Wang</w:t>
             </w:r>
           </w:p>
         </w:tc>
       </w:tr>
       <w:tr>
-        <w:tblPrEx>
-          <w:tblCellMar>
-            <w:top w:w="0" w:type="dxa"/>
-            <w:bottom w:w="0" w:type="dxa"/>
-          </w:tblCellMar>
-        </w:tblPrEx>
+        <w:tc>
+          <w:tcPr>
+            <w:tcW w:w="2304" w:type="dxa"/>
+          </w:tcPr>
+          <w:p>
+            <w:pPr>
+              <w:pStyle w:val="Tabletext"/>
+            </w:pPr>
+            <w:r>
+              <w:t>19/Mar/2012</w:t>
+            </w:r>
+          </w:p>
+        </w:tc>
+        <w:tc>
+          <w:tcPr>
+            <w:tcW w:w="1152" w:type="dxa"/>
+          </w:tcPr>
+          <w:p>
+            <w:pPr>
+              <w:pStyle w:val="Tabletext"/>
+            </w:pPr>
+            <w:r>
+              <w:t>1.1</w:t>
+            </w:r>
+          </w:p>
+        </w:tc>
+        <w:tc>
+          <w:tcPr>
+            <w:tcW w:w="3744" w:type="dxa"/>
+          </w:tcPr>
+          <w:p>
+            <w:pPr>
+              <w:pStyle w:val="Tabletext"/>
+            </w:pPr>
+            <w:r>
+              <w:t>Edited</w:t>
+            </w:r>
+          </w:p>
+        </w:tc>
+        <w:tc>
+          <w:tcPr>
+            <w:tcW w:w="2304" w:type="dxa"/>
+          </w:tcPr>
+          <w:p>
+            <w:pPr>
+              <w:pStyle w:val="Tabletext"/>
+            </w:pPr>
+            <w:r>
+              <w:t>Hayden Chudy</w:t>
+            </w:r>
+          </w:p>
+        </w:tc>
+      </w:tr>
+      <w:tr>
         <w:tc>
           <w:tcPr>
             <w:tcW w:w="2304" w:type="dxa"/>
@@ -413,60 +387,6 @@
         </w:tc>
       </w:tr>
       <w:tr>
-        <w:tblPrEx>
-          <w:tblCellMar>
-            <w:top w:w="0" w:type="dxa"/>
-            <w:bottom w:w="0" w:type="dxa"/>
-          </w:tblCellMar>
-        </w:tblPrEx>
-        <w:tc>
-          <w:tcPr>
-            <w:tcW w:w="2304" w:type="dxa"/>
-          </w:tcPr>
-          <w:p>
-            <w:pPr>
-              <w:pStyle w:val="Tabletext"/>
-            </w:pPr>
-          </w:p>
-        </w:tc>
-        <w:tc>
-          <w:tcPr>
-            <w:tcW w:w="1152" w:type="dxa"/>
-          </w:tcPr>
-          <w:p>
-            <w:pPr>
-              <w:pStyle w:val="Tabletext"/>
-            </w:pPr>
-          </w:p>
-        </w:tc>
-        <w:tc>
-          <w:tcPr>
-            <w:tcW w:w="3744" w:type="dxa"/>
-          </w:tcPr>
-          <w:p>
-            <w:pPr>
-              <w:pStyle w:val="Tabletext"/>
-            </w:pPr>
-          </w:p>
-        </w:tc>
-        <w:tc>
-          <w:tcPr>
-            <w:tcW w:w="2304" w:type="dxa"/>
-          </w:tcPr>
-          <w:p>
-            <w:pPr>
-              <w:pStyle w:val="Tabletext"/>
-            </w:pPr>
-          </w:p>
-        </w:tc>
-      </w:tr>
-      <w:tr>
-        <w:tblPrEx>
-          <w:tblCellMar>
-            <w:top w:w="0" w:type="dxa"/>
-            <w:bottom w:w="0" w:type="dxa"/>
-          </w:tblCellMar>
-        </w:tblPrEx>
         <w:tc>
           <w:tcPr>
             <w:tcW w:w="2304" w:type="dxa"/>
@@ -512,7 +432,7 @@
     <w:p/>
     <w:p>
       <w:pPr>
-        <w:pStyle w:val="a3"/>
+        <w:pStyle w:val="Title"/>
       </w:pPr>
       <w:r>
         <w:br w:type="page"/>
@@ -524,7 +444,7 @@
     </w:p>
     <w:p>
       <w:pPr>
-        <w:pStyle w:val="10"/>
+        <w:pStyle w:val="TOC1"/>
         <w:tabs>
           <w:tab w:val="left" w:pos="432"/>
         </w:tabs>
@@ -618,7 +538,7 @@
     </w:p>
     <w:p>
       <w:pPr>
-        <w:pStyle w:val="20"/>
+        <w:pStyle w:val="TOC2"/>
         <w:tabs>
           <w:tab w:val="left" w:pos="1000"/>
         </w:tabs>
@@ -664,13 +584,7 @@
         <w:rPr>
           <w:noProof/>
         </w:rPr>
-        <w:instrText xml:space="preserve"> PAGEREF _Toc49277</w:instrText>
-      </w:r>
-      <w:r>
-        <w:rPr>
-          <w:noProof/>
-        </w:rPr>
-        <w:instrText xml:space="preserve">2098 \h </w:instrText>
+        <w:instrText xml:space="preserve"> PAGEREF _Toc492772098 \h </w:instrText>
       </w:r>
       <w:r>
         <w:rPr>
@@ -698,7 +612,7 @@
     </w:p>
     <w:p>
       <w:pPr>
-        <w:pStyle w:val="20"/>
+        <w:pStyle w:val="TOC2"/>
         <w:tabs>
           <w:tab w:val="left" w:pos="1000"/>
         </w:tabs>
@@ -772,7 +686,7 @@
     </w:p>
     <w:p>
       <w:pPr>
-        <w:pStyle w:val="20"/>
+        <w:pStyle w:val="TOC2"/>
         <w:tabs>
           <w:tab w:val="left" w:pos="1000"/>
         </w:tabs>
@@ -846,7 +760,7 @@
     </w:p>
     <w:p>
       <w:pPr>
-        <w:pStyle w:val="20"/>
+        <w:pStyle w:val="TOC2"/>
         <w:tabs>
           <w:tab w:val="left" w:pos="1000"/>
         </w:tabs>
@@ -920,7 +834,7 @@
     </w:p>
     <w:p>
       <w:pPr>
-        <w:pStyle w:val="10"/>
+        <w:pStyle w:val="TOC1"/>
         <w:tabs>
           <w:tab w:val="left" w:pos="432"/>
         </w:tabs>
@@ -996,7 +910,7 @@
     </w:p>
     <w:p>
       <w:pPr>
-        <w:pStyle w:val="20"/>
+        <w:pStyle w:val="TOC2"/>
         <w:tabs>
           <w:tab w:val="left" w:pos="1000"/>
         </w:tabs>
@@ -1090,7 +1004,7 @@
     </w:p>
     <w:p>
       <w:pPr>
-        <w:pStyle w:val="20"/>
+        <w:pStyle w:val="TOC2"/>
         <w:tabs>
           <w:tab w:val="left" w:pos="1000"/>
         </w:tabs>
@@ -1184,7 +1098,7 @@
     </w:p>
     <w:p>
       <w:pPr>
-        <w:pStyle w:val="20"/>
+        <w:pStyle w:val="TOC2"/>
         <w:tabs>
           <w:tab w:val="left" w:pos="1000"/>
         </w:tabs>
@@ -1272,7 +1186,7 @@
     </w:p>
     <w:p>
       <w:pPr>
-        <w:pStyle w:val="30"/>
+        <w:pStyle w:val="TOC3"/>
         <w:tabs>
           <w:tab w:val="left" w:pos="1600"/>
         </w:tabs>
@@ -1367,7 +1281,7 @@
     </w:p>
     <w:p>
       <w:pPr>
-        <w:pStyle w:val="30"/>
+        <w:pStyle w:val="TOC3"/>
         <w:tabs>
           <w:tab w:val="left" w:pos="1600"/>
         </w:tabs>
@@ -1462,7 +1376,7 @@
     </w:p>
     <w:p>
       <w:pPr>
-        <w:pStyle w:val="20"/>
+        <w:pStyle w:val="TOC2"/>
         <w:tabs>
           <w:tab w:val="left" w:pos="1000"/>
         </w:tabs>
@@ -1556,7 +1470,7 @@
     </w:p>
     <w:p>
       <w:pPr>
-        <w:pStyle w:val="30"/>
+        <w:pStyle w:val="TOC3"/>
         <w:tabs>
           <w:tab w:val="left" w:pos="1600"/>
         </w:tabs>
@@ -1651,7 +1565,7 @@
     </w:p>
     <w:p>
       <w:pPr>
-        <w:pStyle w:val="30"/>
+        <w:pStyle w:val="TOC3"/>
         <w:tabs>
           <w:tab w:val="left" w:pos="1600"/>
         </w:tabs>
@@ -1746,7 +1660,7 @@
     </w:p>
     <w:p>
       <w:pPr>
-        <w:pStyle w:val="a3"/>
+        <w:pStyle w:val="Title"/>
       </w:pPr>
       <w:r>
         <w:rPr>
@@ -1759,28 +1673,16 @@
       <w:r>
         <w:br w:type="page"/>
       </w:r>
-      <w:r>
-        <w:lastRenderedPageBreak/>
-        <w:fldChar w:fldCharType="begin"/>
-      </w:r>
-      <w:r>
-        <w:instrText xml:space="preserve"> TITLE  \* MERGEFORMAT </w:instrText>
-      </w:r>
-      <w:r>
-        <w:fldChar w:fldCharType="separate"/>
-      </w:r>
-      <w:r>
-        <w:t>Business Rules</w:t>
-      </w:r>
-      <w:r>
-        <w:fldChar w:fldCharType="end"/>
-      </w:r>
-    </w:p>
-    <w:p>
-      <w:pPr>
-        <w:pStyle w:val="1"/>
-        <w:rPr>
-          <w:rFonts w:hint="eastAsia"/>
+      <w:fldSimple w:instr=" TITLE  \* MERGEFORMAT ">
+        <w:r>
+          <w:t>Business Rules</w:t>
+        </w:r>
+      </w:fldSimple>
+    </w:p>
+    <w:p>
+      <w:pPr>
+        <w:pStyle w:val="Heading1"/>
+        <w:rPr>
           <w:lang w:eastAsia="zh-CN"/>
         </w:rPr>
       </w:pPr>
@@ -1806,28 +1708,12 @@
           <w:rFonts w:hint="eastAsia"/>
           <w:lang w:eastAsia="zh-CN"/>
         </w:rPr>
-        <w:t xml:space="preserve">This is a Business Rules document of the </w:t>
-      </w:r>
-      <w:proofErr w:type="spellStart"/>
-      <w:r>
-        <w:rPr>
-          <w:rFonts w:hint="eastAsia"/>
-          <w:lang w:eastAsia="zh-CN"/>
-        </w:rPr>
-        <w:t>JagTrack</w:t>
-      </w:r>
-      <w:proofErr w:type="spellEnd"/>
-      <w:r>
-        <w:rPr>
-          <w:rFonts w:hint="eastAsia"/>
-          <w:lang w:eastAsia="zh-CN"/>
-        </w:rPr>
-        <w:t xml:space="preserve"> Project. It includes the facts relating terms to each other, the constraints and the derivation in the Project. </w:t>
-      </w:r>
-    </w:p>
-    <w:p>
-      <w:pPr>
-        <w:pStyle w:val="2"/>
+        <w:t xml:space="preserve">This is a Business Rules document of the JagTrack Project. It includes the facts relating terms to each other, the constraints and the derivation in the Project. </w:t>
+      </w:r>
+    </w:p>
+    <w:p>
+      <w:pPr>
+        <w:pStyle w:val="Heading2"/>
       </w:pPr>
       <w:bookmarkStart w:id="4" w:name="_Toc456598587"/>
       <w:bookmarkStart w:id="5" w:name="_Toc456600918"/>
@@ -1843,7 +1729,6 @@
       <w:pPr>
         <w:pStyle w:val="InfoBlue"/>
         <w:rPr>
-          <w:rFonts w:hint="eastAsia"/>
           <w:i w:val="0"/>
           <w:color w:val="auto"/>
           <w:lang w:eastAsia="zh-CN"/>
@@ -1856,9 +1741,8 @@
           <w:color w:val="auto"/>
           <w:lang w:eastAsia="zh-CN"/>
         </w:rPr>
-        <w:t xml:space="preserve">To </w:t>
-      </w:r>
-      <w:proofErr w:type="gramStart"/>
+        <w:t xml:space="preserve">To give </w:t>
+      </w:r>
       <w:r>
         <w:rPr>
           <w:rFonts w:hint="eastAsia"/>
@@ -1866,17 +1750,15 @@
           <w:color w:val="auto"/>
           <w:lang w:eastAsia="zh-CN"/>
         </w:rPr>
-        <w:t>give  better</w:t>
-      </w:r>
-      <w:proofErr w:type="gramEnd"/>
-      <w:r>
-        <w:rPr>
-          <w:rFonts w:hint="eastAsia"/>
+        <w:t>better constraints for coding, and</w:t>
+      </w:r>
+      <w:r>
+        <w:rPr>
           <w:i w:val="0"/>
           <w:color w:val="auto"/>
           <w:lang w:eastAsia="zh-CN"/>
         </w:rPr>
-        <w:t xml:space="preserve"> constraints for coding, and </w:t>
+        <w:t xml:space="preserve"> to</w:t>
       </w:r>
       <w:r>
         <w:rPr>
@@ -1885,7 +1767,7 @@
           <w:color w:val="auto"/>
           <w:lang w:eastAsia="zh-CN"/>
         </w:rPr>
-        <w:t>make the product safer and more stable.</w:t>
+        <w:t xml:space="preserve"> </w:t>
       </w:r>
       <w:r>
         <w:rPr>
@@ -1894,14 +1776,39 @@
           <w:color w:val="auto"/>
           <w:lang w:eastAsia="zh-CN"/>
         </w:rPr>
+        <w:t>make the</w:t>
+      </w:r>
+      <w:r>
+        <w:rPr>
+          <w:i w:val="0"/>
+          <w:color w:val="auto"/>
+          <w:lang w:eastAsia="zh-CN"/>
+        </w:rPr>
+        <w:t xml:space="preserve"> end</w:t>
+      </w:r>
+      <w:r>
+        <w:rPr>
+          <w:rFonts w:hint="eastAsia"/>
+          <w:i w:val="0"/>
+          <w:color w:val="auto"/>
+          <w:lang w:eastAsia="zh-CN"/>
+        </w:rPr>
+        <w:t xml:space="preserve"> product safer and more stable.</w:t>
+      </w:r>
+      <w:r>
+        <w:rPr>
+          <w:rFonts w:hint="eastAsia"/>
+          <w:i w:val="0"/>
+          <w:color w:val="auto"/>
+          <w:lang w:eastAsia="zh-CN"/>
+        </w:rPr>
         <w:t xml:space="preserve"> </w:t>
       </w:r>
     </w:p>
     <w:p>
       <w:pPr>
-        <w:pStyle w:val="2"/>
-        <w:rPr>
-          <w:rFonts w:hint="eastAsia"/>
+        <w:pStyle w:val="Heading2"/>
+        <w:rPr>
           <w:lang w:eastAsia="zh-CN"/>
         </w:rPr>
       </w:pPr>
@@ -1927,7 +1834,20 @@
           <w:rFonts w:hint="eastAsia"/>
           <w:lang w:eastAsia="zh-CN"/>
         </w:rPr>
-        <w:t xml:space="preserve">The Rules may change if any item </w:t>
+        <w:t xml:space="preserve">The </w:t>
+      </w:r>
+      <w:r>
+        <w:rPr>
+          <w:lang w:eastAsia="zh-CN"/>
+        </w:rPr>
+        <w:t>r</w:t>
+      </w:r>
+      <w:r>
+        <w:rPr>
+          <w:rFonts w:hint="eastAsia"/>
+          <w:lang w:eastAsia="zh-CN"/>
+        </w:rPr>
+        <w:t xml:space="preserve">ules may change if any item </w:t>
       </w:r>
       <w:r>
         <w:rPr>
@@ -1941,14 +1861,26 @@
           <w:rFonts w:hint="eastAsia"/>
           <w:lang w:eastAsia="zh-CN"/>
         </w:rPr>
-        <w:t xml:space="preserve">nd gives some constraints while coding. </w:t>
-      </w:r>
-    </w:p>
-    <w:p>
-      <w:pPr>
-        <w:pStyle w:val="2"/>
-        <w:rPr>
-          <w:rFonts w:hint="eastAsia"/>
+        <w:t>nd</w:t>
+      </w:r>
+      <w:r>
+        <w:rPr>
+          <w:lang w:eastAsia="zh-CN"/>
+        </w:rPr>
+        <w:t xml:space="preserve"> this</w:t>
+      </w:r>
+      <w:r>
+        <w:rPr>
+          <w:rFonts w:hint="eastAsia"/>
+          <w:lang w:eastAsia="zh-CN"/>
+        </w:rPr>
+        <w:t xml:space="preserve"> gives some constraints while coding. </w:t>
+      </w:r>
+    </w:p>
+    <w:p>
+      <w:pPr>
+        <w:pStyle w:val="Heading2"/>
+        <w:rPr>
           <w:lang w:eastAsia="zh-CN"/>
         </w:rPr>
       </w:pPr>
@@ -1979,9 +1911,8 @@
     </w:p>
     <w:p>
       <w:pPr>
-        <w:pStyle w:val="2"/>
-        <w:rPr>
-          <w:rFonts w:hint="eastAsia"/>
+        <w:pStyle w:val="Heading2"/>
+        <w:rPr>
           <w:lang w:eastAsia="zh-CN"/>
         </w:rPr>
       </w:pPr>
@@ -2032,9 +1963,8 @@
     </w:p>
     <w:p>
       <w:pPr>
-        <w:pStyle w:val="1"/>
-        <w:rPr>
-          <w:rFonts w:hint="eastAsia"/>
+        <w:pStyle w:val="Heading1"/>
+        <w:rPr>
           <w:lang w:eastAsia="zh-CN"/>
         </w:rPr>
       </w:pPr>
@@ -2048,11 +1978,110 @@
       <w:pPr>
         <w:ind w:left="720"/>
         <w:rPr>
-          <w:rFonts w:hint="eastAsia"/>
-          <w:lang w:eastAsia="zh-CN"/>
-        </w:rPr>
-      </w:pPr>
-      <w:proofErr w:type="spellStart"/>
+          <w:lang w:eastAsia="zh-CN"/>
+        </w:rPr>
+      </w:pPr>
+      <w:r>
+        <w:rPr>
+          <w:rFonts w:hint="eastAsia"/>
+          <w:lang w:eastAsia="zh-CN"/>
+        </w:rPr>
+        <w:t>JagCard: the card to identify whether the person is a student of the campus</w:t>
+      </w:r>
+    </w:p>
+    <w:p>
+      <w:pPr>
+        <w:ind w:left="720"/>
+        <w:rPr>
+          <w:lang w:eastAsia="zh-CN"/>
+        </w:rPr>
+      </w:pPr>
+      <w:r>
+        <w:rPr>
+          <w:lang w:eastAsia="zh-CN"/>
+        </w:rPr>
+        <w:t>Jag</w:t>
+      </w:r>
+      <w:r>
+        <w:rPr>
+          <w:rFonts w:hint="eastAsia"/>
+          <w:lang w:eastAsia="zh-CN"/>
+        </w:rPr>
+        <w:t>Number : a number for every student</w:t>
+      </w:r>
+      <w:r>
+        <w:rPr>
+          <w:lang w:eastAsia="zh-CN"/>
+        </w:rPr>
+        <w:t xml:space="preserve"> that identifies them (every student has one)</w:t>
+      </w:r>
+    </w:p>
+    <w:p>
+      <w:pPr>
+        <w:ind w:left="720"/>
+        <w:rPr>
+          <w:lang w:eastAsia="zh-CN"/>
+        </w:rPr>
+      </w:pPr>
+      <w:r>
+        <w:rPr>
+          <w:rFonts w:hint="eastAsia"/>
+          <w:lang w:eastAsia="zh-CN"/>
+        </w:rPr>
+        <w:t xml:space="preserve">JagTrack: the </w:t>
+      </w:r>
+      <w:r>
+        <w:rPr>
+          <w:lang w:eastAsia="zh-CN"/>
+        </w:rPr>
+        <w:t>school bus</w:t>
+      </w:r>
+      <w:r>
+        <w:rPr>
+          <w:rFonts w:hint="eastAsia"/>
+          <w:lang w:eastAsia="zh-CN"/>
+        </w:rPr>
+        <w:t xml:space="preserve">  goes around the campus</w:t>
+      </w:r>
+    </w:p>
+    <w:p>
+      <w:pPr>
+        <w:ind w:left="720"/>
+        <w:rPr>
+          <w:lang w:eastAsia="zh-CN"/>
+        </w:rPr>
+      </w:pPr>
+      <w:r>
+        <w:rPr>
+          <w:rFonts w:hint="eastAsia"/>
+          <w:lang w:eastAsia="zh-CN"/>
+        </w:rPr>
+        <w:t>Restricted article: pets,</w:t>
+      </w:r>
+      <w:r>
+        <w:rPr>
+          <w:rFonts w:hint="eastAsia"/>
+          <w:lang w:eastAsia="zh-CN"/>
+        </w:rPr>
+        <w:t xml:space="preserve"> </w:t>
+      </w:r>
+      <w:r>
+        <w:rPr>
+          <w:rFonts w:hint="eastAsia"/>
+          <w:lang w:eastAsia="zh-CN"/>
+        </w:rPr>
+        <w:t>lit cigarette ,sharp tools etc.</w:t>
+      </w:r>
+    </w:p>
+    <w:p>
+      <w:pPr>
+        <w:pStyle w:val="Heading2"/>
+        <w:widowControl/>
+        <w:rPr>
+          <w:lang w:eastAsia="zh-CN"/>
+        </w:rPr>
+      </w:pPr>
+      <w:bookmarkStart w:id="17" w:name="_Toc492772103"/>
       <w:r>
         <w:rPr>
           <w:rFonts w:hint="eastAsia"/>
@@ -2060,108 +2089,126 @@
         </w:rPr>
         <w:t>JagCard</w:t>
       </w:r>
-      <w:proofErr w:type="spellEnd"/>
-      <w:r>
-        <w:rPr>
-          <w:rFonts w:hint="eastAsia"/>
-          <w:lang w:eastAsia="zh-CN"/>
-        </w:rPr>
-        <w:t>: the card to identify whether the person is a student of the campus</w:t>
-      </w:r>
+      <w:bookmarkEnd w:id="17"/>
     </w:p>
     <w:p>
       <w:pPr>
         <w:ind w:left="720"/>
         <w:rPr>
-          <w:rFonts w:hint="eastAsia"/>
-          <w:lang w:eastAsia="zh-CN"/>
-        </w:rPr>
-      </w:pPr>
-      <w:proofErr w:type="spellStart"/>
-      <w:proofErr w:type="gramStart"/>
-      <w:r>
-        <w:rPr>
-          <w:rFonts w:hint="eastAsia"/>
-          <w:lang w:eastAsia="zh-CN"/>
-        </w:rPr>
-        <w:t>Stu</w:t>
-      </w:r>
-      <w:r>
-        <w:rPr>
-          <w:rFonts w:hint="eastAsia"/>
-          <w:lang w:eastAsia="zh-CN"/>
-        </w:rPr>
-        <w:t>Number</w:t>
-      </w:r>
-      <w:proofErr w:type="spellEnd"/>
-      <w:r>
-        <w:rPr>
-          <w:rFonts w:hint="eastAsia"/>
-          <w:lang w:eastAsia="zh-CN"/>
-        </w:rPr>
-        <w:t xml:space="preserve"> :</w:t>
-      </w:r>
-      <w:proofErr w:type="gramEnd"/>
-      <w:r>
-        <w:rPr>
-          <w:rFonts w:hint="eastAsia"/>
-          <w:lang w:eastAsia="zh-CN"/>
-        </w:rPr>
-        <w:t xml:space="preserve"> a number for every student</w:t>
-      </w:r>
+          <w:lang w:eastAsia="zh-CN"/>
+        </w:rPr>
+      </w:pPr>
+      <w:r>
+        <w:rPr>
+          <w:rFonts w:hint="eastAsia"/>
+          <w:lang w:eastAsia="zh-CN"/>
+        </w:rPr>
+        <w:t>Only a</w:t>
+      </w:r>
+      <w:r>
+        <w:rPr>
+          <w:rFonts w:hint="eastAsia"/>
+          <w:lang w:eastAsia="zh-CN"/>
+        </w:rPr>
+        <w:t xml:space="preserve"> student with their JagCard can log in</w:t>
+      </w:r>
+      <w:r>
+        <w:rPr>
+          <w:lang w:eastAsia="zh-CN"/>
+        </w:rPr>
+        <w:t>to</w:t>
+      </w:r>
+      <w:r>
+        <w:rPr>
+          <w:rFonts w:hint="eastAsia"/>
+          <w:lang w:eastAsia="zh-CN"/>
+        </w:rPr>
+        <w:t xml:space="preserve"> the JagTrack System</w:t>
+      </w:r>
+      <w:r>
+        <w:rPr>
+          <w:lang w:eastAsia="zh-CN"/>
+        </w:rPr>
+        <w:t xml:space="preserve"> for tracking </w:t>
+      </w:r>
+      <w:r>
+        <w:rPr>
+          <w:rFonts w:hint="eastAsia"/>
+          <w:lang w:eastAsia="zh-CN"/>
+        </w:rPr>
+        <w:t>(i.e. if a student cannot provide his/her JagCard, then he/she should provide some information like his/her name and StuNumer to prove he/she is a student on campus)</w:t>
+      </w:r>
+      <w:r>
+        <w:rPr>
+          <w:lang w:eastAsia="zh-CN"/>
+        </w:rPr>
+        <w:t>.</w:t>
+      </w:r>
+    </w:p>
+    <w:p>
+      <w:pPr>
+        <w:pStyle w:val="Heading2"/>
+        <w:widowControl/>
+        <w:rPr>
+          <w:lang w:eastAsia="zh-CN"/>
+        </w:rPr>
+      </w:pPr>
+      <w:bookmarkStart w:id="18" w:name="_Toc492772104"/>
+      <w:r>
+        <w:rPr>
+          <w:rFonts w:hint="eastAsia"/>
+          <w:lang w:eastAsia="zh-CN"/>
+        </w:rPr>
+        <w:t>Restricted Articles</w:t>
+      </w:r>
+      <w:bookmarkEnd w:id="18"/>
     </w:p>
     <w:p>
       <w:pPr>
         <w:ind w:left="720"/>
         <w:rPr>
-          <w:rFonts w:hint="eastAsia"/>
-          <w:lang w:eastAsia="zh-CN"/>
-        </w:rPr>
-      </w:pPr>
-      <w:proofErr w:type="spellStart"/>
-      <w:r>
-        <w:rPr>
-          <w:rFonts w:hint="eastAsia"/>
-          <w:lang w:eastAsia="zh-CN"/>
-        </w:rPr>
-        <w:t>JagTrack</w:t>
-      </w:r>
-      <w:proofErr w:type="spellEnd"/>
-      <w:r>
-        <w:rPr>
-          <w:rFonts w:hint="eastAsia"/>
-          <w:lang w:eastAsia="zh-CN"/>
-        </w:rPr>
-        <w:t xml:space="preserve">: the </w:t>
-      </w:r>
-      <w:r>
-        <w:rPr>
-          <w:lang w:eastAsia="zh-CN"/>
-        </w:rPr>
-        <w:t xml:space="preserve">school </w:t>
-      </w:r>
-      <w:proofErr w:type="gramStart"/>
-      <w:r>
-        <w:rPr>
-          <w:lang w:eastAsia="zh-CN"/>
-        </w:rPr>
-        <w:t>bus</w:t>
-      </w:r>
-      <w:r>
-        <w:rPr>
-          <w:rFonts w:hint="eastAsia"/>
-          <w:lang w:eastAsia="zh-CN"/>
-        </w:rPr>
-        <w:t xml:space="preserve">  goes</w:t>
-      </w:r>
-      <w:proofErr w:type="gramEnd"/>
-      <w:r>
-        <w:rPr>
-          <w:rFonts w:hint="eastAsia"/>
-          <w:lang w:eastAsia="zh-CN"/>
-        </w:rPr>
-        <w:t xml:space="preserve"> around the campus</w:t>
-      </w:r>
+          <w:lang w:eastAsia="zh-CN"/>
+        </w:rPr>
+      </w:pPr>
+      <w:r>
+        <w:rPr>
+          <w:rFonts w:hint="eastAsia"/>
+          <w:lang w:eastAsia="zh-CN"/>
+        </w:rPr>
+        <w:t>No res</w:t>
+      </w:r>
+      <w:r>
+        <w:rPr>
+          <w:rFonts w:hint="eastAsia"/>
+          <w:lang w:eastAsia="zh-CN"/>
+        </w:rPr>
+        <w:t>tricted article is allowed on the JagTrack.</w:t>
+      </w:r>
+      <w:r>
+        <w:rPr>
+          <w:rFonts w:hint="eastAsia"/>
+          <w:lang w:eastAsia="zh-CN"/>
+        </w:rPr>
+        <w:t xml:space="preserve"> </w:t>
+      </w:r>
+    </w:p>
+    <w:p>
+      <w:pPr>
+        <w:pStyle w:val="Heading2"/>
+        <w:widowControl/>
+        <w:rPr>
+          <w:lang w:eastAsia="zh-CN"/>
+        </w:rPr>
+      </w:pPr>
+      <w:bookmarkStart w:id="19" w:name="_Toc492772105"/>
+      <w:r>
+        <w:rPr>
+          <w:rFonts w:hint="eastAsia"/>
+          <w:lang w:eastAsia="zh-CN"/>
+        </w:rPr>
+        <w:t>Actors</w:t>
+      </w:r>
+      <w:bookmarkEnd w:id="19"/>
     </w:p>
     <w:p>
       <w:pPr>
@@ -2172,71 +2219,81 @@
       </w:pPr>
       <w:r>
         <w:rPr>
-          <w:rFonts w:hint="eastAsia"/>
-          <w:lang w:eastAsia="zh-CN"/>
-        </w:rPr>
-        <w:t>Restricted article: pets,</w:t>
-      </w:r>
-      <w:r>
-        <w:rPr>
-          <w:rFonts w:hint="eastAsia"/>
-          <w:lang w:eastAsia="zh-CN"/>
-        </w:rPr>
-        <w:t xml:space="preserve"> </w:t>
-      </w:r>
-      <w:r>
-        <w:rPr>
-          <w:rFonts w:hint="eastAsia"/>
-          <w:lang w:eastAsia="zh-CN"/>
-        </w:rPr>
-        <w:t xml:space="preserve">lit </w:t>
-      </w:r>
-      <w:proofErr w:type="gramStart"/>
-      <w:r>
-        <w:rPr>
-          <w:rFonts w:hint="eastAsia"/>
-          <w:lang w:eastAsia="zh-CN"/>
-        </w:rPr>
-        <w:t>cigarette ,sharp</w:t>
-      </w:r>
-      <w:proofErr w:type="gramEnd"/>
-      <w:r>
-        <w:rPr>
-          <w:rFonts w:hint="eastAsia"/>
-          <w:lang w:eastAsia="zh-CN"/>
-        </w:rPr>
-        <w:t xml:space="preserve"> tools etc.</w:t>
-      </w:r>
-    </w:p>
-    <w:p>
-      <w:pPr>
-        <w:pStyle w:val="2"/>
+          <w:lang w:eastAsia="zh-CN"/>
+        </w:rPr>
+        <w:t>Concerning</w:t>
+      </w:r>
+      <w:r>
+        <w:rPr>
+          <w:rFonts w:hint="eastAsia"/>
+          <w:lang w:eastAsia="zh-CN"/>
+        </w:rPr>
+        <w:t xml:space="preserve"> the pe</w:t>
+      </w:r>
+      <w:r>
+        <w:rPr>
+          <w:lang w:eastAsia="zh-CN"/>
+        </w:rPr>
+        <w:t>ople</w:t>
+      </w:r>
+      <w:r>
+        <w:rPr>
+          <w:rFonts w:hint="eastAsia"/>
+          <w:lang w:eastAsia="zh-CN"/>
+        </w:rPr>
+        <w:t xml:space="preserve"> who can log in</w:t>
+      </w:r>
+      <w:r>
+        <w:rPr>
+          <w:lang w:eastAsia="zh-CN"/>
+        </w:rPr>
+        <w:t>to</w:t>
+      </w:r>
+      <w:r>
+        <w:rPr>
+          <w:rFonts w:hint="eastAsia"/>
+          <w:lang w:eastAsia="zh-CN"/>
+        </w:rPr>
+        <w:t xml:space="preserve"> the JagTrack System, we can divide th</w:t>
+      </w:r>
+      <w:r>
+        <w:rPr>
+          <w:rFonts w:hint="eastAsia"/>
+          <w:lang w:eastAsia="zh-CN"/>
+        </w:rPr>
+        <w:t xml:space="preserve">em into two </w:t>
+      </w:r>
+      <w:r>
+        <w:rPr>
+          <w:lang w:eastAsia="zh-CN"/>
+        </w:rPr>
+        <w:t>groups</w:t>
+      </w:r>
+      <w:r>
+        <w:rPr>
+          <w:rFonts w:hint="eastAsia"/>
+          <w:lang w:eastAsia="zh-CN"/>
+        </w:rPr>
+        <w:t>, user and controller.</w:t>
+      </w:r>
+    </w:p>
+    <w:p>
+      <w:pPr>
+        <w:pStyle w:val="Heading3"/>
         <w:widowControl/>
         <w:rPr>
-          <w:rFonts w:hint="eastAsia"/>
-          <w:lang w:eastAsia="zh-CN"/>
-        </w:rPr>
-      </w:pPr>
-      <w:bookmarkStart w:id="17" w:name="_Toc492772103"/>
-      <w:r>
-        <w:t>&lt;</w:t>
-      </w:r>
-      <w:proofErr w:type="spellStart"/>
-      <w:r>
-        <w:rPr>
-          <w:rFonts w:hint="eastAsia"/>
-          <w:lang w:eastAsia="zh-CN"/>
-        </w:rPr>
-        <w:t>JagCard</w:t>
-      </w:r>
-      <w:proofErr w:type="spellEnd"/>
-      <w:r>
-        <w:t xml:space="preserve"> </w:t>
-      </w:r>
-      <w:r>
-        <w:t>&gt;</w:t>
-      </w:r>
-      <w:bookmarkEnd w:id="17"/>
+          <w:lang w:eastAsia="zh-CN"/>
+        </w:rPr>
+      </w:pPr>
+      <w:bookmarkStart w:id="20" w:name="_Toc492772106"/>
+      <w:r>
+        <w:rPr>
+          <w:rFonts w:hint="eastAsia"/>
+          <w:lang w:eastAsia="zh-CN"/>
+        </w:rPr>
+        <w:t>User</w:t>
+      </w:r>
+      <w:bookmarkEnd w:id="20"/>
     </w:p>
     <w:p>
       <w:pPr>
@@ -2250,123 +2307,23 @@
           <w:rFonts w:hint="eastAsia"/>
           <w:lang w:eastAsia="zh-CN"/>
         </w:rPr>
-        <w:t xml:space="preserve">Only a student with their </w:t>
-      </w:r>
-      <w:proofErr w:type="spellStart"/>
-      <w:r>
-        <w:rPr>
-          <w:rFonts w:hint="eastAsia"/>
-          <w:lang w:eastAsia="zh-CN"/>
-        </w:rPr>
-        <w:t>JagCard</w:t>
-      </w:r>
-      <w:proofErr w:type="spellEnd"/>
-      <w:r>
-        <w:rPr>
-          <w:rFonts w:hint="eastAsia"/>
-          <w:lang w:eastAsia="zh-CN"/>
-        </w:rPr>
-        <w:t xml:space="preserve"> can </w:t>
-      </w:r>
-      <w:r>
-        <w:rPr>
-          <w:rFonts w:hint="eastAsia"/>
-          <w:lang w:eastAsia="zh-CN"/>
-        </w:rPr>
-        <w:t xml:space="preserve">get on the bus or log in the </w:t>
-      </w:r>
-      <w:proofErr w:type="spellStart"/>
-      <w:r>
-        <w:rPr>
-          <w:rFonts w:hint="eastAsia"/>
-          <w:lang w:eastAsia="zh-CN"/>
-        </w:rPr>
-        <w:t>JagTrack</w:t>
-      </w:r>
-      <w:proofErr w:type="spellEnd"/>
-      <w:r>
-        <w:rPr>
-          <w:rFonts w:hint="eastAsia"/>
-          <w:lang w:eastAsia="zh-CN"/>
-        </w:rPr>
-        <w:t xml:space="preserve"> System</w:t>
-      </w:r>
-      <w:proofErr w:type="gramStart"/>
-      <w:r>
-        <w:rPr>
-          <w:rFonts w:hint="eastAsia"/>
-          <w:lang w:eastAsia="zh-CN"/>
-        </w:rPr>
-        <w:t>.(</w:t>
-      </w:r>
-      <w:proofErr w:type="gramEnd"/>
-      <w:r>
-        <w:rPr>
-          <w:rFonts w:hint="eastAsia"/>
-          <w:lang w:eastAsia="zh-CN"/>
-        </w:rPr>
-        <w:t xml:space="preserve">i.e. if a student cannot provide his/her </w:t>
-      </w:r>
-      <w:proofErr w:type="spellStart"/>
-      <w:r>
-        <w:rPr>
-          <w:rFonts w:hint="eastAsia"/>
-          <w:lang w:eastAsia="zh-CN"/>
-        </w:rPr>
-        <w:t>JagCard</w:t>
-      </w:r>
-      <w:proofErr w:type="spellEnd"/>
-      <w:r>
-        <w:rPr>
-          <w:rFonts w:hint="eastAsia"/>
-          <w:lang w:eastAsia="zh-CN"/>
-        </w:rPr>
-        <w:t xml:space="preserve">, then he/she should provide some information like his/her name and </w:t>
-      </w:r>
-      <w:proofErr w:type="spellStart"/>
-      <w:r>
-        <w:rPr>
-          <w:rFonts w:hint="eastAsia"/>
-          <w:lang w:eastAsia="zh-CN"/>
-        </w:rPr>
-        <w:t>StuNumer</w:t>
-      </w:r>
-      <w:proofErr w:type="spellEnd"/>
-      <w:r>
-        <w:rPr>
-          <w:rFonts w:hint="eastAsia"/>
-          <w:lang w:eastAsia="zh-CN"/>
-        </w:rPr>
-        <w:t xml:space="preserve"> to prove he/she is a student on campus)</w:t>
-      </w:r>
-    </w:p>
-    <w:p>
-      <w:pPr>
-        <w:pStyle w:val="2"/>
+        <w:t>The student on the campus can get into the system by sweeping their JagCard</w:t>
+      </w:r>
+      <w:r>
+        <w:rPr>
+          <w:lang w:eastAsia="zh-CN"/>
+        </w:rPr>
+        <w:t>. Uses the application to check the times of the JagTran.</w:t>
+      </w:r>
+    </w:p>
+    <w:p>
+      <w:pPr>
+        <w:pStyle w:val="Heading3"/>
         <w:widowControl/>
-        <w:rPr>
-          <w:rFonts w:hint="eastAsia"/>
-          <w:lang w:eastAsia="zh-CN"/>
-        </w:rPr>
-      </w:pPr>
-      <w:bookmarkStart w:id="18" w:name="_Toc492772104"/>
-      <w:r>
-        <w:t>&lt;</w:t>
-      </w:r>
-      <w:r>
-        <w:rPr>
-          <w:rFonts w:hint="eastAsia"/>
-          <w:lang w:eastAsia="zh-CN"/>
-        </w:rPr>
-        <w:t>Restricted Articles</w:t>
-      </w:r>
-      <w:r>
-        <w:t xml:space="preserve"> </w:t>
-      </w:r>
-      <w:r>
-        <w:t>&gt;</w:t>
-      </w:r>
-      <w:bookmarkEnd w:id="18"/>
+      </w:pPr>
+      <w:r>
+        <w:t>Controller</w:t>
+      </w:r>
     </w:p>
     <w:p>
       <w:pPr>
@@ -2377,393 +2334,258 @@
       </w:pPr>
       <w:r>
         <w:rPr>
-          <w:rFonts w:hint="eastAsia"/>
-          <w:lang w:eastAsia="zh-CN"/>
-        </w:rPr>
-        <w:t xml:space="preserve">No </w:t>
-      </w:r>
-      <w:proofErr w:type="spellStart"/>
-      <w:r>
-        <w:rPr>
-          <w:rFonts w:hint="eastAsia"/>
-          <w:lang w:eastAsia="zh-CN"/>
-        </w:rPr>
-        <w:t>reitricted</w:t>
-      </w:r>
-      <w:proofErr w:type="spellEnd"/>
-      <w:r>
-        <w:rPr>
-          <w:rFonts w:hint="eastAsia"/>
-          <w:lang w:eastAsia="zh-CN"/>
-        </w:rPr>
-        <w:t xml:space="preserve"> article is allowed on the </w:t>
-      </w:r>
-      <w:proofErr w:type="spellStart"/>
-      <w:r>
-        <w:rPr>
-          <w:rFonts w:hint="eastAsia"/>
-          <w:lang w:eastAsia="zh-CN"/>
-        </w:rPr>
-        <w:t>JagTrack</w:t>
-      </w:r>
-      <w:proofErr w:type="spellEnd"/>
-      <w:r>
-        <w:rPr>
-          <w:rFonts w:hint="eastAsia"/>
+          <w:lang w:eastAsia="zh-CN"/>
+        </w:rPr>
+        <w:t>This user is like an administrator with the following tasks:</w:t>
+      </w:r>
+    </w:p>
+    <w:p>
+      <w:pPr>
+        <w:pStyle w:val="ListParagraph"/>
+        <w:numPr>
+          <w:ilvl w:val="0"/>
+          <w:numId w:val="23"/>
+        </w:numPr>
+        <w:rPr>
+          <w:lang w:eastAsia="zh-CN"/>
+        </w:rPr>
+      </w:pPr>
+      <w:r>
+        <w:rPr>
+          <w:rFonts w:hint="eastAsia"/>
+          <w:lang w:eastAsia="zh-CN"/>
+        </w:rPr>
+        <w:t>The JagTra</w:t>
+      </w:r>
+      <w:r>
+        <w:rPr>
+          <w:lang w:eastAsia="zh-CN"/>
+        </w:rPr>
+        <w:t>n</w:t>
+      </w:r>
+      <w:r>
+        <w:rPr>
+          <w:rFonts w:hint="eastAsia"/>
+          <w:lang w:eastAsia="zh-CN"/>
+        </w:rPr>
+        <w:t xml:space="preserve"> should not run at a high speed when campus is crowded.</w:t>
+      </w:r>
+    </w:p>
+    <w:p>
+      <w:pPr>
+        <w:pStyle w:val="ListParagraph"/>
+        <w:numPr>
+          <w:ilvl w:val="0"/>
+          <w:numId w:val="23"/>
+        </w:numPr>
+        <w:rPr>
+          <w:lang w:eastAsia="zh-CN"/>
+        </w:rPr>
+      </w:pPr>
+      <w:r>
+        <w:rPr>
+          <w:rFonts w:hint="eastAsia"/>
+          <w:lang w:eastAsia="zh-CN"/>
+        </w:rPr>
+        <w:t>The JagTra</w:t>
+      </w:r>
+      <w:r>
+        <w:rPr>
+          <w:lang w:eastAsia="zh-CN"/>
+        </w:rPr>
+        <w:t>n</w:t>
+      </w:r>
+      <w:r>
+        <w:rPr>
+          <w:rFonts w:hint="eastAsia"/>
+          <w:lang w:eastAsia="zh-CN"/>
+        </w:rPr>
+        <w:t xml:space="preserve"> cannot start until there</w:t>
+      </w:r>
+      <w:r>
+        <w:rPr>
+          <w:lang w:eastAsia="zh-CN"/>
+        </w:rPr>
+        <w:t>’</w:t>
+      </w:r>
+      <w:r>
+        <w:rPr>
+          <w:rFonts w:hint="eastAsia"/>
+          <w:lang w:eastAsia="zh-CN"/>
+        </w:rPr>
+        <w:t>s at least 5 people on it when fastigium.</w:t>
+      </w:r>
+    </w:p>
+    <w:p>
+      <w:pPr>
+        <w:pStyle w:val="ListParagraph"/>
+        <w:numPr>
+          <w:ilvl w:val="0"/>
+          <w:numId w:val="23"/>
+        </w:numPr>
+        <w:rPr>
+          <w:lang w:eastAsia="zh-CN"/>
+        </w:rPr>
+      </w:pPr>
+      <w:r>
+        <w:rPr>
+          <w:lang w:eastAsia="zh-CN"/>
+        </w:rPr>
+        <w:t>The JagTran should optimize its load balancing capabilities</w:t>
+      </w:r>
+    </w:p>
+    <w:p>
+      <w:pPr>
+        <w:pStyle w:val="Heading2"/>
+      </w:pPr>
+      <w:bookmarkStart w:id="21" w:name="_Toc492772108"/>
+      <w:r>
+        <w:rPr>
+          <w:rFonts w:hint="eastAsia"/>
+          <w:lang w:eastAsia="zh-CN"/>
+        </w:rPr>
+        <w:t>System</w:t>
+      </w:r>
+      <w:bookmarkEnd w:id="21"/>
+    </w:p>
+    <w:p>
+      <w:pPr>
+        <w:pStyle w:val="Heading3"/>
+        <w:widowControl/>
+        <w:rPr>
+          <w:lang w:eastAsia="zh-CN"/>
+        </w:rPr>
+      </w:pPr>
+      <w:bookmarkStart w:id="22" w:name="_Toc492772109"/>
+      <w:r>
+        <w:rPr>
+          <w:rFonts w:hint="eastAsia"/>
+          <w:lang w:eastAsia="zh-CN"/>
+        </w:rPr>
+        <w:t>Update</w:t>
+      </w:r>
+      <w:bookmarkEnd w:id="22"/>
+    </w:p>
+    <w:p>
+      <w:pPr>
+        <w:ind w:left="720"/>
+        <w:rPr>
+          <w:lang w:eastAsia="zh-CN"/>
+        </w:rPr>
+      </w:pPr>
+      <w:r>
+        <w:rPr>
+          <w:rFonts w:hint="eastAsia"/>
+          <w:lang w:eastAsia="zh-CN"/>
+        </w:rPr>
+        <w:t>The system should upd</w:t>
+      </w:r>
+      <w:r>
+        <w:rPr>
+          <w:rFonts w:hint="eastAsia"/>
+          <w:lang w:eastAsia="zh-CN"/>
+        </w:rPr>
+        <w:t xml:space="preserve">ate the information once </w:t>
+      </w:r>
+      <w:r>
+        <w:rPr>
+          <w:lang w:eastAsia="zh-CN"/>
+        </w:rPr>
+        <w:t xml:space="preserve">every few minutes </w:t>
+      </w:r>
+      <w:r>
+        <w:rPr>
+          <w:rFonts w:hint="eastAsia"/>
+          <w:lang w:eastAsia="zh-CN"/>
+        </w:rPr>
+        <w:t>(</w:t>
+      </w:r>
+      <w:r>
+        <w:rPr>
+          <w:lang w:eastAsia="zh-CN"/>
+        </w:rPr>
+        <w:t>“</w:t>
+      </w:r>
+      <w:r>
+        <w:rPr>
+          <w:rFonts w:hint="eastAsia"/>
+          <w:lang w:eastAsia="zh-CN"/>
+        </w:rPr>
+        <w:t>t</w:t>
+      </w:r>
+      <w:r>
+        <w:rPr>
+          <w:rFonts w:hint="eastAsia"/>
+          <w:lang w:eastAsia="zh-CN"/>
+        </w:rPr>
+        <w:t>he information</w:t>
+      </w:r>
+      <w:r>
+        <w:rPr>
+          <w:lang w:eastAsia="zh-CN"/>
+        </w:rPr>
+        <w:t>”</w:t>
+      </w:r>
+      <w:r>
+        <w:rPr>
+          <w:rFonts w:hint="eastAsia"/>
+          <w:lang w:eastAsia="zh-CN"/>
+        </w:rPr>
+        <w:t xml:space="preserve"> includ</w:t>
+      </w:r>
+      <w:r>
+        <w:rPr>
+          <w:lang w:eastAsia="zh-CN"/>
+        </w:rPr>
+        <w:t>es</w:t>
+      </w:r>
+      <w:r>
+        <w:rPr>
+          <w:rFonts w:hint="eastAsia"/>
+          <w:lang w:eastAsia="zh-CN"/>
+        </w:rPr>
+        <w:t>: the next bus arrival time, the current stop name of the route, the name for next stop of the route</w:t>
+      </w:r>
+      <w:r>
+        <w:rPr>
+          <w:lang w:eastAsia="zh-CN"/>
+        </w:rPr>
+        <w:t>, the bus’ current location, etc.</w:t>
+      </w:r>
+      <w:r>
+        <w:rPr>
+          <w:rFonts w:hint="eastAsia"/>
+          <w:lang w:eastAsia="zh-CN"/>
+        </w:rPr>
+        <w:t>)</w:t>
+      </w:r>
+      <w:r>
+        <w:rPr>
           <w:lang w:eastAsia="zh-CN"/>
         </w:rPr>
         <w:t>.</w:t>
       </w:r>
-      <w:r>
-        <w:rPr>
-          <w:rFonts w:hint="eastAsia"/>
-          <w:lang w:eastAsia="zh-CN"/>
-        </w:rPr>
-        <w:t xml:space="preserve"> </w:t>
-      </w:r>
-    </w:p>
-    <w:p>
-      <w:pPr>
-        <w:pStyle w:val="2"/>
+    </w:p>
+    <w:p>
+      <w:pPr>
+        <w:pStyle w:val="Heading3"/>
         <w:widowControl/>
-        <w:rPr>
-          <w:rFonts w:hint="eastAsia"/>
-          <w:lang w:eastAsia="zh-CN"/>
-        </w:rPr>
-      </w:pPr>
-      <w:bookmarkStart w:id="19" w:name="_Toc492772105"/>
-      <w:r>
-        <w:t>&lt;</w:t>
-      </w:r>
-      <w:r>
-        <w:rPr>
-          <w:rFonts w:hint="eastAsia"/>
-          <w:lang w:eastAsia="zh-CN"/>
-        </w:rPr>
-        <w:t>Actors</w:t>
-      </w:r>
-      <w:r>
-        <w:t xml:space="preserve"> </w:t>
-      </w:r>
-      <w:r>
-        <w:t>&gt;</w:t>
-      </w:r>
-      <w:bookmarkEnd w:id="19"/>
-    </w:p>
-    <w:p>
-      <w:pPr>
-        <w:ind w:left="720"/>
-        <w:rPr>
-          <w:lang w:eastAsia="zh-CN"/>
-        </w:rPr>
-      </w:pPr>
-      <w:r>
-        <w:rPr>
-          <w:rFonts w:hint="eastAsia"/>
-          <w:lang w:eastAsia="zh-CN"/>
-        </w:rPr>
-        <w:t xml:space="preserve">About the person who can log in the </w:t>
-      </w:r>
-      <w:proofErr w:type="spellStart"/>
-      <w:r>
-        <w:rPr>
-          <w:rFonts w:hint="eastAsia"/>
-          <w:lang w:eastAsia="zh-CN"/>
-        </w:rPr>
-        <w:t>JagTrack</w:t>
-      </w:r>
-      <w:proofErr w:type="spellEnd"/>
-      <w:r>
-        <w:rPr>
-          <w:rFonts w:hint="eastAsia"/>
-          <w:lang w:eastAsia="zh-CN"/>
-        </w:rPr>
-        <w:t xml:space="preserve"> System, we can divide them into two parts, user and controller.</w:t>
-      </w:r>
-    </w:p>
-    <w:p>
-      <w:pPr>
-        <w:pStyle w:val="3"/>
-        <w:widowControl/>
-        <w:rPr>
-          <w:rFonts w:hint="eastAsia"/>
-          <w:lang w:eastAsia="zh-CN"/>
-        </w:rPr>
-      </w:pPr>
-      <w:bookmarkStart w:id="20" w:name="_Toc492772106"/>
-      <w:r>
-        <w:t>&lt;</w:t>
-      </w:r>
-      <w:r>
-        <w:rPr>
-          <w:rFonts w:hint="eastAsia"/>
-          <w:lang w:eastAsia="zh-CN"/>
-        </w:rPr>
-        <w:t>User</w:t>
-      </w:r>
-      <w:r>
-        <w:t xml:space="preserve"> </w:t>
-      </w:r>
-      <w:r>
-        <w:t>&gt;</w:t>
-      </w:r>
-      <w:bookmarkEnd w:id="20"/>
-    </w:p>
-    <w:p>
-      <w:pPr>
-        <w:ind w:left="720"/>
-        <w:rPr>
-          <w:lang w:eastAsia="zh-CN"/>
-        </w:rPr>
-      </w:pPr>
-      <w:r>
-        <w:rPr>
-          <w:rFonts w:hint="eastAsia"/>
-          <w:lang w:eastAsia="zh-CN"/>
-        </w:rPr>
-        <w:t xml:space="preserve">The student on the campus can get into the system by sweeping their </w:t>
-      </w:r>
-      <w:proofErr w:type="spellStart"/>
-      <w:r>
-        <w:rPr>
-          <w:rFonts w:hint="eastAsia"/>
-          <w:lang w:eastAsia="zh-CN"/>
-        </w:rPr>
-        <w:t>JagCard</w:t>
-      </w:r>
-      <w:proofErr w:type="spellEnd"/>
-    </w:p>
-    <w:p>
-      <w:pPr>
-        <w:pStyle w:val="3"/>
-        <w:widowControl/>
-        <w:rPr>
-          <w:rFonts w:hint="eastAsia"/>
-          <w:lang w:eastAsia="zh-CN"/>
-        </w:rPr>
-      </w:pPr>
-      <w:bookmarkStart w:id="21" w:name="_Toc492772107"/>
-      <w:r>
-        <w:t>&lt;</w:t>
-      </w:r>
-      <w:r>
-        <w:rPr>
-          <w:rFonts w:hint="eastAsia"/>
-          <w:lang w:eastAsia="zh-CN"/>
-        </w:rPr>
-        <w:t>Runner</w:t>
-      </w:r>
-      <w:r>
-        <w:t xml:space="preserve"> </w:t>
-      </w:r>
-      <w:r>
-        <w:t>&gt;</w:t>
-      </w:r>
-      <w:bookmarkEnd w:id="21"/>
-    </w:p>
-    <w:p>
-      <w:pPr>
-        <w:ind w:left="720"/>
-        <w:rPr>
-          <w:rFonts w:hint="eastAsia"/>
-          <w:lang w:eastAsia="zh-CN"/>
-        </w:rPr>
-      </w:pPr>
-      <w:r>
-        <w:rPr>
-          <w:rFonts w:hint="eastAsia"/>
-          <w:lang w:eastAsia="zh-CN"/>
-        </w:rPr>
-        <w:t xml:space="preserve">The </w:t>
-      </w:r>
-      <w:proofErr w:type="spellStart"/>
-      <w:r>
-        <w:rPr>
-          <w:rFonts w:hint="eastAsia"/>
-          <w:lang w:eastAsia="zh-CN"/>
-        </w:rPr>
-        <w:t>JagTrack</w:t>
-      </w:r>
-      <w:proofErr w:type="spellEnd"/>
-      <w:r>
-        <w:rPr>
-          <w:rFonts w:hint="eastAsia"/>
-          <w:lang w:eastAsia="zh-CN"/>
-        </w:rPr>
-        <w:t xml:space="preserve"> should not run at a high speed when campus is crowded.</w:t>
-      </w:r>
-    </w:p>
-    <w:p>
-      <w:pPr>
-        <w:ind w:left="720"/>
-        <w:rPr>
-          <w:lang w:eastAsia="zh-CN"/>
-        </w:rPr>
-      </w:pPr>
-      <w:r>
-        <w:rPr>
-          <w:rFonts w:hint="eastAsia"/>
-          <w:lang w:eastAsia="zh-CN"/>
-        </w:rPr>
-        <w:t xml:space="preserve">The </w:t>
-      </w:r>
-      <w:proofErr w:type="spellStart"/>
-      <w:r>
-        <w:rPr>
-          <w:rFonts w:hint="eastAsia"/>
-          <w:lang w:eastAsia="zh-CN"/>
-        </w:rPr>
-        <w:t>JagTrack</w:t>
-      </w:r>
-      <w:proofErr w:type="spellEnd"/>
-      <w:r>
-        <w:rPr>
-          <w:rFonts w:hint="eastAsia"/>
-          <w:lang w:eastAsia="zh-CN"/>
-        </w:rPr>
-        <w:t xml:space="preserve"> cannot start until there</w:t>
-      </w:r>
-      <w:r>
-        <w:rPr>
-          <w:lang w:eastAsia="zh-CN"/>
-        </w:rPr>
-        <w:t>’</w:t>
-      </w:r>
-      <w:r>
-        <w:rPr>
-          <w:rFonts w:hint="eastAsia"/>
-          <w:lang w:eastAsia="zh-CN"/>
-        </w:rPr>
-        <w:t xml:space="preserve">s at least 5 people on it when </w:t>
-      </w:r>
-      <w:proofErr w:type="spellStart"/>
-      <w:r>
-        <w:rPr>
-          <w:rFonts w:hint="eastAsia"/>
-          <w:lang w:eastAsia="zh-CN"/>
-        </w:rPr>
-        <w:t>fastigium</w:t>
-      </w:r>
-      <w:proofErr w:type="spellEnd"/>
-      <w:r>
-        <w:rPr>
-          <w:rFonts w:hint="eastAsia"/>
-          <w:lang w:eastAsia="zh-CN"/>
-        </w:rPr>
-        <w:t>.</w:t>
-      </w:r>
-    </w:p>
-    <w:p>
-      <w:pPr>
-        <w:pStyle w:val="2"/>
-      </w:pPr>
-      <w:bookmarkStart w:id="22" w:name="_Toc492772108"/>
-      <w:r>
-        <w:t>&lt;</w:t>
-      </w:r>
-      <w:r>
-        <w:rPr>
-          <w:rFonts w:hint="eastAsia"/>
-          <w:lang w:eastAsia="zh-CN"/>
-        </w:rPr>
-        <w:t>System</w:t>
-      </w:r>
-      <w:r>
-        <w:t xml:space="preserve"> </w:t>
-      </w:r>
-      <w:r>
-        <w:t>&gt;</w:t>
-      </w:r>
-      <w:bookmarkEnd w:id="22"/>
-    </w:p>
-    <w:p>
-      <w:pPr>
-        <w:pStyle w:val="3"/>
-        <w:widowControl/>
-        <w:rPr>
-          <w:rFonts w:hint="eastAsia"/>
-          <w:lang w:eastAsia="zh-CN"/>
-        </w:rPr>
-      </w:pPr>
-      <w:bookmarkStart w:id="23" w:name="_Toc492772109"/>
-      <w:r>
-        <w:t>&lt;</w:t>
-      </w:r>
-      <w:r>
-        <w:rPr>
-          <w:rFonts w:hint="eastAsia"/>
-          <w:lang w:eastAsia="zh-CN"/>
-        </w:rPr>
-        <w:t>Update</w:t>
-      </w:r>
-      <w:r>
-        <w:t xml:space="preserve"> </w:t>
-      </w:r>
-      <w:r>
-        <w:t>&gt;</w:t>
+      </w:pPr>
+      <w:bookmarkStart w:id="23" w:name="_Toc492772110"/>
+      <w:r>
+        <w:rPr>
+          <w:rFonts w:hint="eastAsia"/>
+          <w:lang w:eastAsia="zh-CN"/>
+        </w:rPr>
+        <w:lastRenderedPageBreak/>
+        <w:t>Change of route</w:t>
       </w:r>
       <w:bookmarkEnd w:id="23"/>
     </w:p>
     <w:p>
       <w:pPr>
-        <w:ind w:left="720"/>
-        <w:rPr>
-          <w:lang w:eastAsia="zh-CN"/>
-        </w:rPr>
-      </w:pPr>
-      <w:r>
-        <w:rPr>
-          <w:rFonts w:hint="eastAsia"/>
-          <w:lang w:eastAsia="zh-CN"/>
-        </w:rPr>
-        <w:t>The system should update the information once an hour</w:t>
-      </w:r>
-      <w:proofErr w:type="gramStart"/>
-      <w:r>
-        <w:rPr>
-          <w:rFonts w:hint="eastAsia"/>
-          <w:lang w:eastAsia="zh-CN"/>
-        </w:rPr>
-        <w:t>.(</w:t>
-      </w:r>
-      <w:proofErr w:type="gramEnd"/>
-      <w:r>
-        <w:rPr>
-          <w:rFonts w:hint="eastAsia"/>
-          <w:lang w:eastAsia="zh-CN"/>
-        </w:rPr>
-        <w:t>The information including: the next bus arrival time, the current stop name of the route, the name for next stop of the route)</w:t>
-      </w:r>
-    </w:p>
-    <w:p>
-      <w:pPr>
-        <w:pStyle w:val="3"/>
-        <w:widowControl/>
-      </w:pPr>
-      <w:bookmarkStart w:id="24" w:name="_Toc492772110"/>
-      <w:r>
-        <w:t>&lt;</w:t>
-      </w:r>
-      <w:r>
-        <w:rPr>
-          <w:rFonts w:hint="eastAsia"/>
-          <w:lang w:eastAsia="zh-CN"/>
-        </w:rPr>
-        <w:t>Change of route</w:t>
-      </w:r>
-      <w:r>
-        <w:t xml:space="preserve"> </w:t>
-      </w:r>
-      <w:r>
-        <w:t>&gt;</w:t>
-      </w:r>
-      <w:bookmarkEnd w:id="24"/>
-    </w:p>
-    <w:p>
-      <w:pPr>
         <w:pStyle w:val="InfoBlue"/>
         <w:rPr>
-          <w:rFonts w:hint="eastAsia"/>
           <w:i w:val="0"/>
           <w:color w:val="auto"/>
           <w:lang w:eastAsia="zh-CN"/>
@@ -2793,23 +2615,56 @@
           <w:color w:val="auto"/>
           <w:lang w:eastAsia="zh-CN"/>
         </w:rPr>
-        <w:t xml:space="preserve"> should be announcement </w:t>
-      </w:r>
-      <w:r>
-        <w:rPr>
-          <w:rFonts w:hint="eastAsia"/>
+        <w:t xml:space="preserve"> should be</w:t>
+      </w:r>
+      <w:r>
+        <w:rPr>
           <w:i w:val="0"/>
           <w:color w:val="auto"/>
           <w:lang w:eastAsia="zh-CN"/>
         </w:rPr>
-        <w:t>on the first page of the system.</w:t>
+        <w:t xml:space="preserve"> an</w:t>
+      </w:r>
+      <w:r>
+        <w:rPr>
+          <w:i w:val="0"/>
+          <w:color w:val="auto"/>
+          <w:lang w:eastAsia="zh-CN"/>
+        </w:rPr>
+        <w:t xml:space="preserve"> announcement </w:t>
+      </w:r>
+      <w:r>
+        <w:rPr>
+          <w:rFonts w:hint="eastAsia"/>
+          <w:i w:val="0"/>
+          <w:color w:val="auto"/>
+          <w:lang w:eastAsia="zh-CN"/>
+        </w:rPr>
+        <w:t>on the first page of the system</w:t>
+      </w:r>
+      <w:r>
+        <w:rPr>
+          <w:i w:val="0"/>
+          <w:color w:val="auto"/>
+          <w:lang w:eastAsia="zh-CN"/>
+        </w:rPr>
+        <w:t xml:space="preserve"> or a notifications</w:t>
+      </w:r>
+      <w:r>
+        <w:rPr>
+          <w:rFonts w:hint="eastAsia"/>
+          <w:i w:val="0"/>
+          <w:color w:val="auto"/>
+          <w:lang w:eastAsia="zh-CN"/>
+        </w:rPr>
+        <w:t>.</w:t>
       </w:r>
     </w:p>
     <w:sectPr>
-      <w:headerReference w:type="default" r:id="rId11"/>
-      <w:footerReference w:type="default" r:id="rId12"/>
-      <w:headerReference w:type="first" r:id="rId13"/>
-      <w:footerReference w:type="first" r:id="rId14"/>
+      <w:headerReference w:type="default" r:id="rId10"/>
+      <w:footerReference w:type="default" r:id="rId11"/>
+      <w:headerReference w:type="first" r:id="rId12"/>
+      <w:footerReference w:type="first" r:id="rId13"/>
       <w:pgSz w:w="12240" w:h="15840" w:code="1"/>
       <w:pgMar w:top="1440" w:right="1440" w:bottom="1440" w:left="1440" w:header="720" w:footer="720" w:gutter="0"/>
       <w:cols w:space="720"/>
@@ -2819,7 +2674,7 @@
 </file>
 
 <file path=word/endnotes.xml><?xml version="1.0" encoding="utf-8"?>
-<w:endnotes xmlns:wpc="http://schemas.microsoft.com/office/word/2010/wordprocessingCanvas" xmlns:mc="http://schemas.openxmlformats.org/markup-compatibility/2006" xmlns:o="urn:schemas-microsoft-com:office:office" xmlns:r="http://schemas.openxmlformats.org/officeDocument/2006/relationships" xmlns:m="http://schemas.openxmlformats.org/officeDocument/2006/math" xmlns:v="urn:schemas-microsoft-com:vml" xmlns:wp14="http://schemas.microsoft.com/office/word/2010/wordprocessingDrawing" xmlns:wp="http://schemas.openxmlformats.org/drawingml/2006/wordprocessingDrawing" xmlns:w10="urn:schemas-microsoft-com:office:word" xmlns:w="http://schemas.openxmlformats.org/wordprocessingml/2006/main" xmlns:w14="http://schemas.microsoft.com/office/word/2010/wordml" xmlns:wpg="http://schemas.microsoft.com/office/word/2010/wordprocessingGroup" xmlns:wpi="http://schemas.microsoft.com/office/word/2010/wordprocessingInk" xmlns:wne="http://schemas.microsoft.com/office/word/2006/wordml" xmlns:wps="http://schemas.microsoft.com/office/word/2010/wordprocessingShape" mc:Ignorable="w14 wp14">
+<w:endnotes xmlns:ve="http://schemas.openxmlformats.org/markup-compatibility/2006" xmlns:o="urn:schemas-microsoft-com:office:office" xmlns:r="http://schemas.openxmlformats.org/officeDocument/2006/relationships" xmlns:m="http://schemas.openxmlformats.org/officeDocument/2006/math" xmlns:v="urn:schemas-microsoft-com:vml" xmlns:wp="http://schemas.openxmlformats.org/drawingml/2006/wordprocessingDrawing" xmlns:w10="urn:schemas-microsoft-com:office:word" xmlns:w="http://schemas.openxmlformats.org/wordprocessingml/2006/main" xmlns:wne="http://schemas.microsoft.com/office/word/2006/wordml">
   <w:endnote w:type="separator" w:id="-1">
     <w:p>
       <w:pPr>
@@ -2844,37 +2699,37 @@
 </file>
 
 <file path=word/footer1.xml><?xml version="1.0" encoding="utf-8"?>
-<w:ftr xmlns:wpc="http://schemas.microsoft.com/office/word/2010/wordprocessingCanvas" xmlns:mc="http://schemas.openxmlformats.org/markup-compatibility/2006" xmlns:o="urn:schemas-microsoft-com:office:office" xmlns:r="http://schemas.openxmlformats.org/officeDocument/2006/relationships" xmlns:m="http://schemas.openxmlformats.org/officeDocument/2006/math" xmlns:v="urn:schemas-microsoft-com:vml" xmlns:wp14="http://schemas.microsoft.com/office/word/2010/wordprocessingDrawing" xmlns:wp="http://schemas.openxmlformats.org/drawingml/2006/wordprocessingDrawing" xmlns:w10="urn:schemas-microsoft-com:office:word" xmlns:w="http://schemas.openxmlformats.org/wordprocessingml/2006/main" xmlns:w14="http://schemas.microsoft.com/office/word/2010/wordml" xmlns:wpg="http://schemas.microsoft.com/office/word/2010/wordprocessingGroup" xmlns:wpi="http://schemas.microsoft.com/office/word/2010/wordprocessingInk" xmlns:wne="http://schemas.microsoft.com/office/word/2006/wordml" xmlns:wps="http://schemas.microsoft.com/office/word/2010/wordprocessingShape" mc:Ignorable="w14 wp14">
+<w:ftr xmlns:ve="http://schemas.openxmlformats.org/markup-compatibility/2006" xmlns:o="urn:schemas-microsoft-com:office:office" xmlns:r="http://schemas.openxmlformats.org/officeDocument/2006/relationships" xmlns:m="http://schemas.openxmlformats.org/officeDocument/2006/math" xmlns:v="urn:schemas-microsoft-com:vml" xmlns:wp="http://schemas.openxmlformats.org/drawingml/2006/wordprocessingDrawing" xmlns:w10="urn:schemas-microsoft-com:office:word" xmlns:w="http://schemas.openxmlformats.org/wordprocessingml/2006/main" xmlns:wne="http://schemas.microsoft.com/office/word/2006/wordml">
   <w:p>
     <w:pPr>
-      <w:pStyle w:val="a7"/>
+      <w:pStyle w:val="Footer"/>
       <w:framePr w:wrap="around" w:vAnchor="text" w:hAnchor="margin" w:xAlign="right" w:y="1"/>
       <w:rPr>
-        <w:rStyle w:val="a8"/>
+        <w:rStyle w:val="PageNumber"/>
       </w:rPr>
     </w:pPr>
     <w:r>
       <w:rPr>
-        <w:rStyle w:val="a8"/>
+        <w:rStyle w:val="PageNumber"/>
       </w:rPr>
       <w:fldChar w:fldCharType="begin"/>
     </w:r>
     <w:r>
       <w:rPr>
-        <w:rStyle w:val="a8"/>
+        <w:rStyle w:val="PageNumber"/>
       </w:rPr>
       <w:instrText xml:space="preserve">PAGE  </w:instrText>
     </w:r>
     <w:r>
       <w:rPr>
-        <w:rStyle w:val="a8"/>
+        <w:rStyle w:val="PageNumber"/>
       </w:rPr>
       <w:fldChar w:fldCharType="end"/>
     </w:r>
   </w:p>
   <w:p>
     <w:pPr>
-      <w:pStyle w:val="a7"/>
+      <w:pStyle w:val="Footer"/>
       <w:ind w:right="360"/>
     </w:pPr>
   </w:p>
@@ -2882,7 +2737,7 @@
 </file>
 
 <file path=word/footer2.xml><?xml version="1.0" encoding="utf-8"?>
-<w:ftr xmlns:wpc="http://schemas.microsoft.com/office/word/2010/wordprocessingCanvas" xmlns:mc="http://schemas.openxmlformats.org/markup-compatibility/2006" xmlns:o="urn:schemas-microsoft-com:office:office" xmlns:r="http://schemas.openxmlformats.org/officeDocument/2006/relationships" xmlns:m="http://schemas.openxmlformats.org/officeDocument/2006/math" xmlns:v="urn:schemas-microsoft-com:vml" xmlns:wp14="http://schemas.microsoft.com/office/word/2010/wordprocessingDrawing" xmlns:wp="http://schemas.openxmlformats.org/drawingml/2006/wordprocessingDrawing" xmlns:w10="urn:schemas-microsoft-com:office:word" xmlns:w="http://schemas.openxmlformats.org/wordprocessingml/2006/main" xmlns:w14="http://schemas.microsoft.com/office/word/2010/wordml" xmlns:wpg="http://schemas.microsoft.com/office/word/2010/wordprocessingGroup" xmlns:wpi="http://schemas.microsoft.com/office/word/2010/wordprocessingInk" xmlns:wne="http://schemas.microsoft.com/office/word/2006/wordml" xmlns:wps="http://schemas.microsoft.com/office/word/2010/wordprocessingShape" mc:Ignorable="w14 wp14">
+<w:ftr xmlns:ve="http://schemas.openxmlformats.org/markup-compatibility/2006" xmlns:o="urn:schemas-microsoft-com:office:office" xmlns:r="http://schemas.openxmlformats.org/officeDocument/2006/relationships" xmlns:m="http://schemas.openxmlformats.org/officeDocument/2006/math" xmlns:v="urn:schemas-microsoft-com:vml" xmlns:wp="http://schemas.openxmlformats.org/drawingml/2006/wordprocessingDrawing" xmlns:w10="urn:schemas-microsoft-com:office:word" xmlns:w="http://schemas.openxmlformats.org/wordprocessingml/2006/main" xmlns:wne="http://schemas.microsoft.com/office/word/2006/wordml">
   <w:tbl>
     <w:tblPr>
       <w:tblW w:w="0" w:type="auto"/>
@@ -2895,7 +2750,7 @@
         <w:insideV w:val="single" w:sz="6" w:space="0" w:color="auto"/>
       </w:tblBorders>
       <w:tblLayout w:type="fixed"/>
-      <w:tblLook w:val="0000" w:firstRow="0" w:lastRow="0" w:firstColumn="0" w:lastColumn="0" w:noHBand="0" w:noVBand="0"/>
+      <w:tblLook w:val="0000"/>
     </w:tblPr>
     <w:tblGrid>
       <w:gridCol w:w="3162"/>
@@ -2903,12 +2758,6 @@
       <w:gridCol w:w="3162"/>
     </w:tblGrid>
     <w:tr>
-      <w:tblPrEx>
-        <w:tblCellMar>
-          <w:top w:w="0" w:type="dxa"/>
-          <w:bottom w:w="0" w:type="dxa"/>
-        </w:tblCellMar>
-      </w:tblPrEx>
       <w:tc>
         <w:tcPr>
           <w:tcW w:w="3162" w:type="dxa"/>
@@ -2946,19 +2795,7 @@
             <w:sym w:font="Symbol" w:char="F0D3"/>
           </w:r>
           <w:r>
-            <w:fldChar w:fldCharType="begin"/>
-          </w:r>
-          <w:r>
-            <w:instrText xml:space="preserve"> DOCPROPERTY "Company"  \* MERGEFORMAT </w:instrText>
-          </w:r>
-          <w:r>
-            <w:fldChar w:fldCharType="separate"/>
-          </w:r>
-          <w:r>
-            <w:t>&lt;Company Name&gt;</w:t>
-          </w:r>
-          <w:r>
-            <w:fldChar w:fldCharType="end"/>
+            <w:t xml:space="preserve"> JagTrack</w:t>
           </w:r>
           <w:r>
             <w:t xml:space="preserve">, </w:t>
@@ -3002,32 +2839,32 @@
           </w:r>
           <w:r>
             <w:rPr>
-              <w:rStyle w:val="a8"/>
+              <w:rStyle w:val="PageNumber"/>
             </w:rPr>
             <w:fldChar w:fldCharType="begin"/>
           </w:r>
           <w:r>
             <w:rPr>
-              <w:rStyle w:val="a8"/>
+              <w:rStyle w:val="PageNumber"/>
             </w:rPr>
             <w:instrText xml:space="preserve"> PAGE </w:instrText>
           </w:r>
           <w:r>
             <w:rPr>
-              <w:rStyle w:val="a8"/>
+              <w:rStyle w:val="PageNumber"/>
             </w:rPr>
             <w:fldChar w:fldCharType="separate"/>
           </w:r>
           <w:r>
             <w:rPr>
-              <w:rStyle w:val="a8"/>
+              <w:rStyle w:val="PageNumber"/>
               <w:noProof/>
             </w:rPr>
-            <w:t>3</w:t>
+            <w:t>4</w:t>
           </w:r>
           <w:r>
             <w:rPr>
-              <w:rStyle w:val="a8"/>
+              <w:rStyle w:val="PageNumber"/>
             </w:rPr>
             <w:fldChar w:fldCharType="end"/>
           </w:r>
@@ -3037,24 +2874,24 @@
   </w:tbl>
   <w:p>
     <w:pPr>
-      <w:pStyle w:val="a7"/>
+      <w:pStyle w:val="Footer"/>
     </w:pPr>
   </w:p>
 </w:ftr>
 </file>
 
 <file path=word/footer3.xml><?xml version="1.0" encoding="utf-8"?>
-<w:ftr xmlns:wpc="http://schemas.microsoft.com/office/word/2010/wordprocessingCanvas" xmlns:mc="http://schemas.openxmlformats.org/markup-compatibility/2006" xmlns:o="urn:schemas-microsoft-com:office:office" xmlns:r="http://schemas.openxmlformats.org/officeDocument/2006/relationships" xmlns:m="http://schemas.openxmlformats.org/officeDocument/2006/math" xmlns:v="urn:schemas-microsoft-com:vml" xmlns:wp14="http://schemas.microsoft.com/office/word/2010/wordprocessingDrawing" xmlns:wp="http://schemas.openxmlformats.org/drawingml/2006/wordprocessingDrawing" xmlns:w10="urn:schemas-microsoft-com:office:word" xmlns:w="http://schemas.openxmlformats.org/wordprocessingml/2006/main" xmlns:w14="http://schemas.microsoft.com/office/word/2010/wordml" xmlns:wpg="http://schemas.microsoft.com/office/word/2010/wordprocessingGroup" xmlns:wpi="http://schemas.microsoft.com/office/word/2010/wordprocessingInk" xmlns:wne="http://schemas.microsoft.com/office/word/2006/wordml" xmlns:wps="http://schemas.microsoft.com/office/word/2010/wordprocessingShape" mc:Ignorable="w14 wp14">
+<w:ftr xmlns:ve="http://schemas.openxmlformats.org/markup-compatibility/2006" xmlns:o="urn:schemas-microsoft-com:office:office" xmlns:r="http://schemas.openxmlformats.org/officeDocument/2006/relationships" xmlns:m="http://schemas.openxmlformats.org/officeDocument/2006/math" xmlns:v="urn:schemas-microsoft-com:vml" xmlns:wp="http://schemas.openxmlformats.org/drawingml/2006/wordprocessingDrawing" xmlns:w10="urn:schemas-microsoft-com:office:word" xmlns:w="http://schemas.openxmlformats.org/wordprocessingml/2006/main" xmlns:wne="http://schemas.microsoft.com/office/word/2006/wordml">
   <w:p>
     <w:pPr>
-      <w:pStyle w:val="a7"/>
+      <w:pStyle w:val="Footer"/>
     </w:pPr>
   </w:p>
 </w:ftr>
 </file>
 
 <file path=word/footnotes.xml><?xml version="1.0" encoding="utf-8"?>
-<w:footnotes xmlns:wpc="http://schemas.microsoft.com/office/word/2010/wordprocessingCanvas" xmlns:mc="http://schemas.openxmlformats.org/markup-compatibility/2006" xmlns:o="urn:schemas-microsoft-com:office:office" xmlns:r="http://schemas.openxmlformats.org/officeDocument/2006/relationships" xmlns:m="http://schemas.openxmlformats.org/officeDocument/2006/math" xmlns:v="urn:schemas-microsoft-com:vml" xmlns:wp14="http://schemas.microsoft.com/office/word/2010/wordprocessingDrawing" xmlns:wp="http://schemas.openxmlformats.org/drawingml/2006/wordprocessingDrawing" xmlns:w10="urn:schemas-microsoft-com:office:word" xmlns:w="http://schemas.openxmlformats.org/wordprocessingml/2006/main" xmlns:w14="http://schemas.microsoft.com/office/word/2010/wordml" xmlns:wpg="http://schemas.microsoft.com/office/word/2010/wordprocessingGroup" xmlns:wpi="http://schemas.microsoft.com/office/word/2010/wordprocessingInk" xmlns:wne="http://schemas.microsoft.com/office/word/2006/wordml" xmlns:wps="http://schemas.microsoft.com/office/word/2010/wordprocessingShape" mc:Ignorable="w14 wp14">
+<w:footnotes xmlns:ve="http://schemas.openxmlformats.org/markup-compatibility/2006" xmlns:o="urn:schemas-microsoft-com:office:office" xmlns:r="http://schemas.openxmlformats.org/officeDocument/2006/relationships" xmlns:m="http://schemas.openxmlformats.org/officeDocument/2006/math" xmlns:v="urn:schemas-microsoft-com:vml" xmlns:wp="http://schemas.openxmlformats.org/drawingml/2006/wordprocessingDrawing" xmlns:w10="urn:schemas-microsoft-com:office:word" xmlns:w="http://schemas.openxmlformats.org/wordprocessingml/2006/main" xmlns:wne="http://schemas.microsoft.com/office/word/2006/wordml">
   <w:footnote w:type="separator" w:id="-1">
     <w:p>
       <w:pPr>
@@ -3079,7 +2916,7 @@
 </file>
 
 <file path=word/header1.xml><?xml version="1.0" encoding="utf-8"?>
-<w:hdr xmlns:wpc="http://schemas.microsoft.com/office/word/2010/wordprocessingCanvas" xmlns:mc="http://schemas.openxmlformats.org/markup-compatibility/2006" xmlns:o="urn:schemas-microsoft-com:office:office" xmlns:r="http://schemas.openxmlformats.org/officeDocument/2006/relationships" xmlns:m="http://schemas.openxmlformats.org/officeDocument/2006/math" xmlns:v="urn:schemas-microsoft-com:vml" xmlns:wp14="http://schemas.microsoft.com/office/word/2010/wordprocessingDrawing" xmlns:wp="http://schemas.openxmlformats.org/drawingml/2006/wordprocessingDrawing" xmlns:w10="urn:schemas-microsoft-com:office:word" xmlns:w="http://schemas.openxmlformats.org/wordprocessingml/2006/main" xmlns:w14="http://schemas.microsoft.com/office/word/2010/wordml" xmlns:wpg="http://schemas.microsoft.com/office/word/2010/wordprocessingGroup" xmlns:wpi="http://schemas.microsoft.com/office/word/2010/wordprocessingInk" xmlns:wne="http://schemas.microsoft.com/office/word/2006/wordml" xmlns:wps="http://schemas.microsoft.com/office/word/2010/wordprocessingShape" mc:Ignorable="w14 wp14">
+<w:hdr xmlns:ve="http://schemas.openxmlformats.org/markup-compatibility/2006" xmlns:o="urn:schemas-microsoft-com:office:office" xmlns:r="http://schemas.openxmlformats.org/officeDocument/2006/relationships" xmlns:m="http://schemas.openxmlformats.org/officeDocument/2006/math" xmlns:v="urn:schemas-microsoft-com:vml" xmlns:wp="http://schemas.openxmlformats.org/drawingml/2006/wordprocessingDrawing" xmlns:w10="urn:schemas-microsoft-com:office:word" xmlns:w="http://schemas.openxmlformats.org/wordprocessingml/2006/main" xmlns:wne="http://schemas.microsoft.com/office/word/2006/wordml">
   <w:p>
     <w:pPr>
       <w:rPr>
@@ -3102,60 +2939,6 @@
       <w:pBdr>
         <w:bottom w:val="single" w:sz="6" w:space="1" w:color="auto"/>
       </w:pBdr>
-      <w:jc w:val="right"/>
-      <w:rPr>
-        <w:rFonts w:ascii="Arial" w:hAnsi="Arial"/>
-        <w:b/>
-        <w:sz w:val="36"/>
-      </w:rPr>
-    </w:pPr>
-    <w:r>
-      <w:rPr>
-        <w:rFonts w:ascii="Arial" w:hAnsi="Arial"/>
-        <w:b/>
-        <w:sz w:val="36"/>
-      </w:rPr>
-      <w:fldChar w:fldCharType="begin"/>
-    </w:r>
-    <w:r>
-      <w:rPr>
-        <w:rFonts w:ascii="Arial" w:hAnsi="Arial"/>
-        <w:b/>
-        <w:sz w:val="36"/>
-      </w:rPr>
-      <w:instrText xml:space="preserve"> DOCPROPERTY "Company"  \* MERGEFORMAT </w:instrText>
-    </w:r>
-    <w:r>
-      <w:rPr>
-        <w:rFonts w:ascii="Arial" w:hAnsi="Arial"/>
-        <w:b/>
-        <w:sz w:val="36"/>
-      </w:rPr>
-      <w:fldChar w:fldCharType="separate"/>
-    </w:r>
-    <w:r>
-      <w:rPr>
-        <w:rFonts w:ascii="Arial" w:hAnsi="Arial"/>
-        <w:b/>
-        <w:sz w:val="36"/>
-      </w:rPr>
-      <w:t>&lt;Company Name&gt;</w:t>
-    </w:r>
-    <w:r>
-      <w:rPr>
-        <w:rFonts w:ascii="Arial" w:hAnsi="Arial"/>
-        <w:b/>
-        <w:sz w:val="36"/>
-      </w:rPr>
-      <w:fldChar w:fldCharType="end"/>
-    </w:r>
-  </w:p>
-  <w:p>
-    <w:pPr>
-      <w:pBdr>
-        <w:bottom w:val="single" w:sz="6" w:space="1" w:color="auto"/>
-      </w:pBdr>
-      <w:jc w:val="right"/>
       <w:rPr>
         <w:sz w:val="24"/>
       </w:rPr>
@@ -3163,14 +2946,14 @@
   </w:p>
   <w:p>
     <w:pPr>
-      <w:pStyle w:val="a6"/>
+      <w:pStyle w:val="Header"/>
     </w:pPr>
   </w:p>
 </w:hdr>
 </file>
 
 <file path=word/header2.xml><?xml version="1.0" encoding="utf-8"?>
-<w:hdr xmlns:wpc="http://schemas.microsoft.com/office/word/2010/wordprocessingCanvas" xmlns:mc="http://schemas.openxmlformats.org/markup-compatibility/2006" xmlns:o="urn:schemas-microsoft-com:office:office" xmlns:r="http://schemas.openxmlformats.org/officeDocument/2006/relationships" xmlns:m="http://schemas.openxmlformats.org/officeDocument/2006/math" xmlns:v="urn:schemas-microsoft-com:vml" xmlns:wp14="http://schemas.microsoft.com/office/word/2010/wordprocessingDrawing" xmlns:wp="http://schemas.openxmlformats.org/drawingml/2006/wordprocessingDrawing" xmlns:w10="urn:schemas-microsoft-com:office:word" xmlns:w="http://schemas.openxmlformats.org/wordprocessingml/2006/main" xmlns:w14="http://schemas.microsoft.com/office/word/2010/wordml" xmlns:wpg="http://schemas.microsoft.com/office/word/2010/wordprocessingGroup" xmlns:wpi="http://schemas.microsoft.com/office/word/2010/wordprocessingInk" xmlns:wne="http://schemas.microsoft.com/office/word/2006/wordml" xmlns:wps="http://schemas.microsoft.com/office/word/2010/wordprocessingShape" mc:Ignorable="w14 wp14">
+<w:hdr xmlns:ve="http://schemas.openxmlformats.org/markup-compatibility/2006" xmlns:o="urn:schemas-microsoft-com:office:office" xmlns:r="http://schemas.openxmlformats.org/officeDocument/2006/relationships" xmlns:m="http://schemas.openxmlformats.org/officeDocument/2006/math" xmlns:v="urn:schemas-microsoft-com:vml" xmlns:wp="http://schemas.openxmlformats.org/drawingml/2006/wordprocessingDrawing" xmlns:w10="urn:schemas-microsoft-com:office:word" xmlns:w="http://schemas.openxmlformats.org/wordprocessingml/2006/main" xmlns:wne="http://schemas.microsoft.com/office/word/2006/wordml">
   <w:tbl>
     <w:tblPr>
       <w:tblW w:w="0" w:type="auto"/>
@@ -3183,38 +2966,20 @@
         <w:insideV w:val="single" w:sz="6" w:space="0" w:color="auto"/>
       </w:tblBorders>
       <w:tblLayout w:type="fixed"/>
-      <w:tblLook w:val="0000" w:firstRow="0" w:lastRow="0" w:firstColumn="0" w:lastColumn="0" w:noHBand="0" w:noVBand="0"/>
+      <w:tblLook w:val="0000"/>
     </w:tblPr>
     <w:tblGrid>
       <w:gridCol w:w="6379"/>
       <w:gridCol w:w="3179"/>
     </w:tblGrid>
     <w:tr>
-      <w:tblPrEx>
-        <w:tblCellMar>
-          <w:top w:w="0" w:type="dxa"/>
-          <w:bottom w:w="0" w:type="dxa"/>
-        </w:tblCellMar>
-      </w:tblPrEx>
       <w:tc>
         <w:tcPr>
           <w:tcW w:w="6379" w:type="dxa"/>
         </w:tcPr>
         <w:p>
           <w:r>
-            <w:fldChar w:fldCharType="begin"/>
-          </w:r>
-          <w:r>
-            <w:instrText xml:space="preserve"> SUBJECT  \* MERGEFORMAT </w:instrText>
-          </w:r>
-          <w:r>
-            <w:fldChar w:fldCharType="separate"/>
-          </w:r>
-          <w:r>
-            <w:t>&lt;Project Name&gt;</w:t>
-          </w:r>
-          <w:r>
-            <w:fldChar w:fldCharType="end"/>
+            <w:t>JagTrack</w:t>
           </w:r>
         </w:p>
       </w:tc>
@@ -3231,38 +2996,22 @@
             <w:ind w:right="68"/>
           </w:pPr>
           <w:r>
-            <w:t xml:space="preserve">  Version:           &lt;1.0&gt;</w:t>
+            <w:t xml:space="preserve">  Version:           1.1</w:t>
           </w:r>
         </w:p>
       </w:tc>
     </w:tr>
     <w:tr>
-      <w:tblPrEx>
-        <w:tblCellMar>
-          <w:top w:w="0" w:type="dxa"/>
-          <w:bottom w:w="0" w:type="dxa"/>
-        </w:tblCellMar>
-      </w:tblPrEx>
       <w:tc>
         <w:tcPr>
           <w:tcW w:w="6379" w:type="dxa"/>
         </w:tcPr>
         <w:p>
-          <w:r>
-            <w:fldChar w:fldCharType="begin"/>
-          </w:r>
-          <w:r>
-            <w:instrText xml:space="preserve"> TITLE  \* MERGEFORMAT </w:instrText>
-          </w:r>
-          <w:r>
-            <w:fldChar w:fldCharType="separate"/>
-          </w:r>
-          <w:r>
-            <w:t>Business Rules</w:t>
-          </w:r>
-          <w:r>
-            <w:fldChar w:fldCharType="end"/>
-          </w:r>
+          <w:fldSimple w:instr=" TITLE  \* MERGEFORMAT ">
+            <w:r>
+              <w:t>Business Rules</w:t>
+            </w:r>
+          </w:fldSimple>
         </w:p>
       </w:tc>
       <w:tc>
@@ -3271,51 +3020,41 @@
         </w:tcPr>
         <w:p>
           <w:r>
-            <w:t xml:space="preserve">  Date:  &lt;dd/mmm/yy&gt;</w:t>
+            <w:t xml:space="preserve">  Date:  19/Mar/12</w:t>
           </w:r>
         </w:p>
       </w:tc>
     </w:tr>
     <w:tr>
-      <w:tblPrEx>
-        <w:tblCellMar>
-          <w:top w:w="0" w:type="dxa"/>
-          <w:bottom w:w="0" w:type="dxa"/>
-        </w:tblCellMar>
-      </w:tblPrEx>
       <w:tc>
         <w:tcPr>
           <w:tcW w:w="9558" w:type="dxa"/>
           <w:gridSpan w:val="2"/>
         </w:tcPr>
-        <w:p>
-          <w:r>
-            <w:t>&lt;document identifier&gt;</w:t>
-          </w:r>
-        </w:p>
+        <w:p/>
       </w:tc>
     </w:tr>
   </w:tbl>
   <w:p>
     <w:pPr>
-      <w:pStyle w:val="a6"/>
+      <w:pStyle w:val="Header"/>
     </w:pPr>
   </w:p>
 </w:hdr>
 </file>
 
 <file path=word/header3.xml><?xml version="1.0" encoding="utf-8"?>
-<w:hdr xmlns:wpc="http://schemas.microsoft.com/office/word/2010/wordprocessingCanvas" xmlns:mc="http://schemas.openxmlformats.org/markup-compatibility/2006" xmlns:o="urn:schemas-microsoft-com:office:office" xmlns:r="http://schemas.openxmlformats.org/officeDocument/2006/relationships" xmlns:m="http://schemas.openxmlformats.org/officeDocument/2006/math" xmlns:v="urn:schemas-microsoft-com:vml" xmlns:wp14="http://schemas.microsoft.com/office/word/2010/wordprocessingDrawing" xmlns:wp="http://schemas.openxmlformats.org/drawingml/2006/wordprocessingDrawing" xmlns:w10="urn:schemas-microsoft-com:office:word" xmlns:w="http://schemas.openxmlformats.org/wordprocessingml/2006/main" xmlns:w14="http://schemas.microsoft.com/office/word/2010/wordml" xmlns:wpg="http://schemas.microsoft.com/office/word/2010/wordprocessingGroup" xmlns:wpi="http://schemas.microsoft.com/office/word/2010/wordprocessingInk" xmlns:wne="http://schemas.microsoft.com/office/word/2006/wordml" xmlns:wps="http://schemas.microsoft.com/office/word/2010/wordprocessingShape" mc:Ignorable="w14 wp14">
+<w:hdr xmlns:ve="http://schemas.openxmlformats.org/markup-compatibility/2006" xmlns:o="urn:schemas-microsoft-com:office:office" xmlns:r="http://schemas.openxmlformats.org/officeDocument/2006/relationships" xmlns:m="http://schemas.openxmlformats.org/officeDocument/2006/math" xmlns:v="urn:schemas-microsoft-com:vml" xmlns:wp="http://schemas.openxmlformats.org/drawingml/2006/wordprocessingDrawing" xmlns:w10="urn:schemas-microsoft-com:office:word" xmlns:w="http://schemas.openxmlformats.org/wordprocessingml/2006/main" xmlns:wne="http://schemas.microsoft.com/office/word/2006/wordml">
   <w:p>
     <w:pPr>
-      <w:pStyle w:val="a6"/>
+      <w:pStyle w:val="Header"/>
     </w:pPr>
   </w:p>
 </w:hdr>
 </file>
 
 <file path=word/numbering.xml><?xml version="1.0" encoding="utf-8"?>
-<w:numbering xmlns:wpc="http://schemas.microsoft.com/office/word/2010/wordprocessingCanvas" xmlns:mc="http://schemas.openxmlformats.org/markup-compatibility/2006" xmlns:o="urn:schemas-microsoft-com:office:office" xmlns:r="http://schemas.openxmlformats.org/officeDocument/2006/relationships" xmlns:m="http://schemas.openxmlformats.org/officeDocument/2006/math" xmlns:v="urn:schemas-microsoft-com:vml" xmlns:wp14="http://schemas.microsoft.com/office/word/2010/wordprocessingDrawing" xmlns:wp="http://schemas.openxmlformats.org/drawingml/2006/wordprocessingDrawing" xmlns:w10="urn:schemas-microsoft-com:office:word" xmlns:w="http://schemas.openxmlformats.org/wordprocessingml/2006/main" xmlns:w14="http://schemas.microsoft.com/office/word/2010/wordml" xmlns:wpg="http://schemas.microsoft.com/office/word/2010/wordprocessingGroup" xmlns:wpi="http://schemas.microsoft.com/office/word/2010/wordprocessingInk" xmlns:wne="http://schemas.microsoft.com/office/word/2006/wordml" xmlns:wps="http://schemas.microsoft.com/office/word/2010/wordprocessingShape" mc:Ignorable="w14 wp14">
+<w:numbering xmlns:ve="http://schemas.openxmlformats.org/markup-compatibility/2006" xmlns:o="urn:schemas-microsoft-com:office:office" xmlns:r="http://schemas.openxmlformats.org/officeDocument/2006/relationships" xmlns:m="http://schemas.openxmlformats.org/officeDocument/2006/math" xmlns:v="urn:schemas-microsoft-com:vml" xmlns:wp="http://schemas.openxmlformats.org/drawingml/2006/wordprocessingDrawing" xmlns:w10="urn:schemas-microsoft-com:office:word" xmlns:w="http://schemas.openxmlformats.org/wordprocessingml/2006/main" xmlns:wne="http://schemas.microsoft.com/office/word/2006/wordml">
   <w:abstractNum w:abstractNumId="0">
     <w:nsid w:val="FFFFFFFB"/>
     <w:multiLevelType w:val="multilevel"/>
@@ -3323,7 +3062,7 @@
     <w:lvl w:ilvl="0">
       <w:start w:val="1"/>
       <w:numFmt w:val="decimal"/>
-      <w:pStyle w:val="1"/>
+      <w:pStyle w:val="Heading1"/>
       <w:lvlText w:val="%1."/>
       <w:legacy w:legacy="1" w:legacySpace="144" w:legacyIndent="0"/>
       <w:lvlJc w:val="left"/>
@@ -3331,7 +3070,7 @@
     <w:lvl w:ilvl="1">
       <w:start w:val="1"/>
       <w:numFmt w:val="decimal"/>
-      <w:pStyle w:val="2"/>
+      <w:pStyle w:val="Heading2"/>
       <w:lvlText w:val="%1.%2"/>
       <w:legacy w:legacy="1" w:legacySpace="144" w:legacyIndent="0"/>
       <w:lvlJc w:val="left"/>
@@ -3339,7 +3078,7 @@
     <w:lvl w:ilvl="2">
       <w:start w:val="1"/>
       <w:numFmt w:val="decimal"/>
-      <w:pStyle w:val="3"/>
+      <w:pStyle w:val="Heading3"/>
       <w:lvlText w:val="%1.%2.%3"/>
       <w:legacy w:legacy="1" w:legacySpace="144" w:legacyIndent="0"/>
       <w:lvlJc w:val="left"/>
@@ -3347,7 +3086,7 @@
     <w:lvl w:ilvl="3">
       <w:start w:val="1"/>
       <w:numFmt w:val="decimal"/>
-      <w:pStyle w:val="4"/>
+      <w:pStyle w:val="Heading4"/>
       <w:lvlText w:val="%1.%2.%3.%4"/>
       <w:legacy w:legacy="1" w:legacySpace="144" w:legacyIndent="0"/>
       <w:lvlJc w:val="left"/>
@@ -3355,7 +3094,7 @@
     <w:lvl w:ilvl="4">
       <w:start w:val="1"/>
       <w:numFmt w:val="decimal"/>
-      <w:pStyle w:val="5"/>
+      <w:pStyle w:val="Heading5"/>
       <w:lvlText w:val="%1.%2.%3.%4.%5"/>
       <w:legacy w:legacy="1" w:legacySpace="144" w:legacyIndent="0"/>
       <w:lvlJc w:val="left"/>
@@ -3363,7 +3102,7 @@
     <w:lvl w:ilvl="5">
       <w:start w:val="1"/>
       <w:numFmt w:val="decimal"/>
-      <w:pStyle w:val="6"/>
+      <w:pStyle w:val="Heading6"/>
       <w:lvlText w:val="%1.%2.%3.%4.%5.%6"/>
       <w:legacy w:legacy="1" w:legacySpace="144" w:legacyIndent="0"/>
       <w:lvlJc w:val="left"/>
@@ -3371,7 +3110,7 @@
     <w:lvl w:ilvl="6">
       <w:start w:val="1"/>
       <w:numFmt w:val="decimal"/>
-      <w:pStyle w:val="7"/>
+      <w:pStyle w:val="Heading7"/>
       <w:lvlText w:val="%1.%2.%3.%4.%5.%6.%7"/>
       <w:legacy w:legacy="1" w:legacySpace="144" w:legacyIndent="0"/>
       <w:lvlJc w:val="left"/>
@@ -3379,7 +3118,7 @@
     <w:lvl w:ilvl="7">
       <w:start w:val="1"/>
       <w:numFmt w:val="decimal"/>
-      <w:pStyle w:val="8"/>
+      <w:pStyle w:val="Heading8"/>
       <w:lvlText w:val="%1.%2.%3.%4.%5.%6.%7.%8"/>
       <w:legacy w:legacy="1" w:legacySpace="144" w:legacyIndent="0"/>
       <w:lvlJc w:val="left"/>
@@ -3387,7 +3126,7 @@
     <w:lvl w:ilvl="8">
       <w:start w:val="1"/>
       <w:numFmt w:val="decimal"/>
-      <w:pStyle w:val="9"/>
+      <w:pStyle w:val="Heading9"/>
       <w:lvlText w:val="%1.%2.%3.%4.%5.%6.%7.%8.%9"/>
       <w:legacy w:legacy="1" w:legacySpace="144" w:legacyIndent="0"/>
       <w:lvlJc w:val="left"/>
@@ -3664,6 +3403,119 @@
     </w:lvl>
   </w:abstractNum>
   <w:abstractNum w:abstractNumId="15">
+    <w:nsid w:val="573564C7"/>
+    <w:multiLevelType w:val="hybridMultilevel"/>
+    <w:tmpl w:val="D5468630"/>
+    <w:lvl w:ilvl="0" w:tplc="04090001">
+      <w:start w:val="1"/>
+      <w:numFmt w:val="bullet"/>
+      <w:lvlText w:val=""/>
+      <w:lvlJc w:val="left"/>
+      <w:pPr>
+        <w:ind w:left="1440" w:hanging="360"/>
+      </w:pPr>
+      <w:rPr>
+        <w:rFonts w:ascii="Symbol" w:hAnsi="Symbol" w:hint="default"/>
+      </w:rPr>
+    </w:lvl>
+    <w:lvl w:ilvl="1" w:tplc="04090003" w:tentative="1">
+      <w:start w:val="1"/>
+      <w:numFmt w:val="bullet"/>
+      <w:lvlText w:val="o"/>
+      <w:lvlJc w:val="left"/>
+      <w:pPr>
+        <w:ind w:left="2160" w:hanging="360"/>
+      </w:pPr>
+      <w:rPr>
+        <w:rFonts w:ascii="Courier New" w:hAnsi="Courier New" w:cs="Courier New" w:hint="default"/>
+      </w:rPr>
+    </w:lvl>
+    <w:lvl w:ilvl="2" w:tplc="04090005" w:tentative="1">
+      <w:start w:val="1"/>
+      <w:numFmt w:val="bullet"/>
+      <w:lvlText w:val=""/>
+      <w:lvlJc w:val="left"/>
+      <w:pPr>
+        <w:ind w:left="2880" w:hanging="360"/>
+      </w:pPr>
+      <w:rPr>
+        <w:rFonts w:ascii="Wingdings" w:hAnsi="Wingdings" w:hint="default"/>
+      </w:rPr>
+    </w:lvl>
+    <w:lvl w:ilvl="3" w:tplc="04090001" w:tentative="1">
+      <w:start w:val="1"/>
+      <w:numFmt w:val="bullet"/>
+      <w:lvlText w:val=""/>
+      <w:lvlJc w:val="left"/>
+      <w:pPr>
+        <w:ind w:left="3600" w:hanging="360"/>
+      </w:pPr>
+      <w:rPr>
+        <w:rFonts w:ascii="Symbol" w:hAnsi="Symbol" w:hint="default"/>
+      </w:rPr>
+    </w:lvl>
+    <w:lvl w:ilvl="4" w:tplc="04090003" w:tentative="1">
+      <w:start w:val="1"/>
+      <w:numFmt w:val="bullet"/>
+      <w:lvlText w:val="o"/>
+      <w:lvlJc w:val="left"/>
+      <w:pPr>
+        <w:ind w:left="4320" w:hanging="360"/>
+      </w:pPr>
+      <w:rPr>
+        <w:rFonts w:ascii="Courier New" w:hAnsi="Courier New" w:cs="Courier New" w:hint="default"/>
+      </w:rPr>
+    </w:lvl>
+    <w:lvl w:ilvl="5" w:tplc="04090005" w:tentative="1">
+      <w:start w:val="1"/>
+      <w:numFmt w:val="bullet"/>
+      <w:lvlText w:val=""/>
+      <w:lvlJc w:val="left"/>
+      <w:pPr>
+        <w:ind w:left="5040" w:hanging="360"/>
+      </w:pPr>
+      <w:rPr>
+        <w:rFonts w:ascii="Wingdings" w:hAnsi="Wingdings" w:hint="default"/>
+      </w:rPr>
+    </w:lvl>
+    <w:lvl w:ilvl="6" w:tplc="04090001" w:tentative="1">
+      <w:start w:val="1"/>
+      <w:numFmt w:val="bullet"/>
+      <w:lvlText w:val=""/>
+      <w:lvlJc w:val="left"/>
+      <w:pPr>
+        <w:ind w:left="5760" w:hanging="360"/>
+      </w:pPr>
+      <w:rPr>
+        <w:rFonts w:ascii="Symbol" w:hAnsi="Symbol" w:hint="default"/>
+      </w:rPr>
+    </w:lvl>
+    <w:lvl w:ilvl="7" w:tplc="04090003" w:tentative="1">
+      <w:start w:val="1"/>
+      <w:numFmt w:val="bullet"/>
+      <w:lvlText w:val="o"/>
+      <w:lvlJc w:val="left"/>
+      <w:pPr>
+        <w:ind w:left="6480" w:hanging="360"/>
+      </w:pPr>
+      <w:rPr>
+        <w:rFonts w:ascii="Courier New" w:hAnsi="Courier New" w:cs="Courier New" w:hint="default"/>
+      </w:rPr>
+    </w:lvl>
+    <w:lvl w:ilvl="8" w:tplc="04090005" w:tentative="1">
+      <w:start w:val="1"/>
+      <w:numFmt w:val="bullet"/>
+      <w:lvlText w:val=""/>
+      <w:lvlJc w:val="left"/>
+      <w:pPr>
+        <w:ind w:left="7200" w:hanging="360"/>
+      </w:pPr>
+      <w:rPr>
+        <w:rFonts w:ascii="Wingdings" w:hAnsi="Wingdings" w:hint="default"/>
+      </w:rPr>
+    </w:lvl>
+  </w:abstractNum>
+  <w:abstractNum w:abstractNumId="16">
     <w:nsid w:val="6D2F7D46"/>
     <w:multiLevelType w:val="singleLevel"/>
     <w:tmpl w:val="04090001"/>
@@ -3683,7 +3535,7 @@
       </w:rPr>
     </w:lvl>
   </w:abstractNum>
-  <w:abstractNum w:abstractNumId="16">
+  <w:abstractNum w:abstractNumId="17">
     <w:nsid w:val="71F21F2A"/>
     <w:multiLevelType w:val="singleLevel"/>
     <w:tmpl w:val="04090001"/>
@@ -3703,7 +3555,7 @@
       </w:rPr>
     </w:lvl>
   </w:abstractNum>
-  <w:abstractNum w:abstractNumId="17">
+  <w:abstractNum w:abstractNumId="18">
     <w:nsid w:val="743601FB"/>
     <w:multiLevelType w:val="singleLevel"/>
     <w:tmpl w:val="04090001"/>
@@ -3723,7 +3575,121 @@
       </w:rPr>
     </w:lvl>
   </w:abstractNum>
-  <w:abstractNum w:abstractNumId="18">
+  <w:abstractNum w:abstractNumId="19">
+    <w:nsid w:val="74BC1628"/>
+    <w:multiLevelType w:val="multilevel"/>
+    <w:tmpl w:val="4CF259F8"/>
+    <w:lvl w:ilvl="0">
+      <w:start w:val="1"/>
+      <w:numFmt w:val="decimal"/>
+      <w:pStyle w:val="Bullet"/>
+      <w:lvlText w:val="%1."/>
+      <w:lvlJc w:val="left"/>
+      <w:pPr>
+        <w:tabs>
+          <w:tab w:val="num" w:pos="720"/>
+        </w:tabs>
+        <w:ind w:left="720" w:hanging="720"/>
+      </w:pPr>
+    </w:lvl>
+    <w:lvl w:ilvl="1">
+      <w:start w:val="1"/>
+      <w:numFmt w:val="decimal"/>
+      <w:lvlText w:val="%2."/>
+      <w:lvlJc w:val="left"/>
+      <w:pPr>
+        <w:tabs>
+          <w:tab w:val="num" w:pos="1440"/>
+        </w:tabs>
+        <w:ind w:left="1440" w:hanging="720"/>
+      </w:pPr>
+    </w:lvl>
+    <w:lvl w:ilvl="2">
+      <w:start w:val="1"/>
+      <w:numFmt w:val="decimal"/>
+      <w:lvlText w:val="%3."/>
+      <w:lvlJc w:val="left"/>
+      <w:pPr>
+        <w:tabs>
+          <w:tab w:val="num" w:pos="2160"/>
+        </w:tabs>
+        <w:ind w:left="2160" w:hanging="720"/>
+      </w:pPr>
+    </w:lvl>
+    <w:lvl w:ilvl="3">
+      <w:start w:val="1"/>
+      <w:numFmt w:val="decimal"/>
+      <w:lvlText w:val="%4."/>
+      <w:lvlJc w:val="left"/>
+      <w:pPr>
+        <w:tabs>
+          <w:tab w:val="num" w:pos="2880"/>
+        </w:tabs>
+        <w:ind w:left="2880" w:hanging="720"/>
+      </w:pPr>
+    </w:lvl>
+    <w:lvl w:ilvl="4">
+      <w:start w:val="1"/>
+      <w:numFmt w:val="decimal"/>
+      <w:lvlText w:val="%5."/>
+      <w:lvlJc w:val="left"/>
+      <w:pPr>
+        <w:tabs>
+          <w:tab w:val="num" w:pos="3600"/>
+        </w:tabs>
+        <w:ind w:left="3600" w:hanging="720"/>
+      </w:pPr>
+    </w:lvl>
+    <w:lvl w:ilvl="5">
+      <w:start w:val="1"/>
+      <w:numFmt w:val="decimal"/>
+      <w:lvlText w:val="%6."/>
+      <w:lvlJc w:val="left"/>
+      <w:pPr>
+        <w:tabs>
+          <w:tab w:val="num" w:pos="4320"/>
+        </w:tabs>
+        <w:ind w:left="4320" w:hanging="720"/>
+      </w:pPr>
+    </w:lvl>
+    <w:lvl w:ilvl="6">
+      <w:start w:val="1"/>
+      <w:numFmt w:val="decimal"/>
+      <w:lvlText w:val="%7."/>
+      <w:lvlJc w:val="left"/>
+      <w:pPr>
+        <w:tabs>
+          <w:tab w:val="num" w:pos="5040"/>
+        </w:tabs>
+        <w:ind w:left="5040" w:hanging="720"/>
+      </w:pPr>
+    </w:lvl>
+    <w:lvl w:ilvl="7">
+      <w:start w:val="1"/>
+      <w:numFmt w:val="decimal"/>
+      <w:lvlText w:val="%8."/>
+      <w:lvlJc w:val="left"/>
+      <w:pPr>
+        <w:tabs>
+          <w:tab w:val="num" w:pos="5760"/>
+        </w:tabs>
+        <w:ind w:left="5760" w:hanging="720"/>
+      </w:pPr>
+    </w:lvl>
+    <w:lvl w:ilvl="8">
+      <w:start w:val="1"/>
+      <w:numFmt w:val="decimal"/>
+      <w:lvlText w:val="%9."/>
+      <w:lvlJc w:val="left"/>
+      <w:pPr>
+        <w:tabs>
+          <w:tab w:val="num" w:pos="6480"/>
+        </w:tabs>
+        <w:ind w:left="6480" w:hanging="720"/>
+      </w:pPr>
+    </w:lvl>
+  </w:abstractNum>
+  <w:abstractNum w:abstractNumId="20">
     <w:nsid w:val="756150CA"/>
     <w:multiLevelType w:val="singleLevel"/>
     <w:tmpl w:val="04090001"/>
@@ -3743,7 +3709,7 @@
       </w:rPr>
     </w:lvl>
   </w:abstractNum>
-  <w:abstractNum w:abstractNumId="19">
+  <w:abstractNum w:abstractNumId="21">
     <w:nsid w:val="7BE434D7"/>
     <w:multiLevelType w:val="singleLevel"/>
     <w:tmpl w:val="04090001"/>
@@ -3788,7 +3754,7 @@
     <w:abstractNumId w:val="9"/>
   </w:num>
   <w:num w:numId="4">
-    <w:abstractNumId w:val="19"/>
+    <w:abstractNumId w:val="21"/>
   </w:num>
   <w:num w:numId="5">
     <w:abstractNumId w:val="14"/>
@@ -3817,7 +3783,7 @@
     <w:abstractNumId w:val="2"/>
   </w:num>
   <w:num w:numId="9">
-    <w:abstractNumId w:val="18"/>
+    <w:abstractNumId w:val="20"/>
   </w:num>
   <w:num w:numId="10">
     <w:abstractNumId w:val="3"/>
@@ -3829,7 +3795,7 @@
     <w:abstractNumId w:val="8"/>
   </w:num>
   <w:num w:numId="13">
-    <w:abstractNumId w:val="17"/>
+    <w:abstractNumId w:val="18"/>
   </w:num>
   <w:num w:numId="14">
     <w:abstractNumId w:val="7"/>
@@ -3838,7 +3804,7 @@
     <w:abstractNumId w:val="4"/>
   </w:num>
   <w:num w:numId="16">
-    <w:abstractNumId w:val="16"/>
+    <w:abstractNumId w:val="17"/>
   </w:num>
   <w:num w:numId="17">
     <w:abstractNumId w:val="12"/>
@@ -3853,13 +3819,19 @@
     <w:abstractNumId w:val="6"/>
   </w:num>
   <w:num w:numId="21">
+    <w:abstractNumId w:val="16"/>
+  </w:num>
+  <w:num w:numId="22">
+    <w:abstractNumId w:val="19"/>
+  </w:num>
+  <w:num w:numId="23">
     <w:abstractNumId w:val="15"/>
   </w:num>
 </w:numbering>
 </file>
 
 <file path=word/styles.xml><?xml version="1.0" encoding="utf-8"?>
-<w:styles xmlns:mc="http://schemas.openxmlformats.org/markup-compatibility/2006" xmlns:r="http://schemas.openxmlformats.org/officeDocument/2006/relationships" xmlns:w="http://schemas.openxmlformats.org/wordprocessingml/2006/main" xmlns:w14="http://schemas.microsoft.com/office/word/2010/wordml" mc:Ignorable="w14">
+<w:styles xmlns:r="http://schemas.openxmlformats.org/officeDocument/2006/relationships" xmlns:w="http://schemas.openxmlformats.org/wordprocessingml/2006/main">
   <w:docDefaults>
     <w:rPrDefault>
       <w:rPr>
@@ -4008,9 +3980,10 @@
     <w:lsdException w:name="Bibliography" w:uiPriority="37"/>
     <w:lsdException w:name="TOC Heading" w:uiPriority="39" w:qFormat="1"/>
   </w:latentStyles>
-  <w:style w:type="paragraph" w:default="1" w:styleId="a">
+  <w:style w:type="paragraph" w:default="1" w:styleId="Normal">
     <w:name w:val="Normal"/>
     <w:qFormat/>
+    <w:rsid w:val="00C71A48"/>
     <w:pPr>
       <w:widowControl w:val="0"/>
       <w:spacing w:line="240" w:lineRule="atLeast"/>
@@ -4019,11 +3992,12 @@
       <w:lang w:eastAsia="en-US"/>
     </w:rPr>
   </w:style>
-  <w:style w:type="paragraph" w:styleId="1">
+  <w:style w:type="paragraph" w:styleId="Heading1">
     <w:name w:val="heading 1"/>
-    <w:basedOn w:val="a"/>
-    <w:next w:val="a"/>
+    <w:basedOn w:val="Normal"/>
+    <w:next w:val="Normal"/>
     <w:qFormat/>
+    <w:rsid w:val="00C71A48"/>
     <w:pPr>
       <w:keepNext/>
       <w:numPr>
@@ -4039,11 +4013,12 @@
       <w:sz w:val="24"/>
     </w:rPr>
   </w:style>
-  <w:style w:type="paragraph" w:styleId="2">
+  <w:style w:type="paragraph" w:styleId="Heading2">
     <w:name w:val="heading 2"/>
-    <w:basedOn w:val="1"/>
-    <w:next w:val="a"/>
+    <w:basedOn w:val="Heading1"/>
+    <w:next w:val="Normal"/>
     <w:qFormat/>
+    <w:rsid w:val="00C71A48"/>
     <w:pPr>
       <w:numPr>
         <w:ilvl w:val="1"/>
@@ -4054,11 +4029,12 @@
       <w:sz w:val="20"/>
     </w:rPr>
   </w:style>
-  <w:style w:type="paragraph" w:styleId="3">
+  <w:style w:type="paragraph" w:styleId="Heading3">
     <w:name w:val="heading 3"/>
-    <w:basedOn w:val="1"/>
-    <w:next w:val="a"/>
+    <w:basedOn w:val="Heading1"/>
+    <w:next w:val="Normal"/>
     <w:qFormat/>
+    <w:rsid w:val="00C71A48"/>
     <w:pPr>
       <w:numPr>
         <w:ilvl w:val="2"/>
@@ -4071,11 +4047,12 @@
       <w:sz w:val="20"/>
     </w:rPr>
   </w:style>
-  <w:style w:type="paragraph" w:styleId="4">
+  <w:style w:type="paragraph" w:styleId="Heading4">
     <w:name w:val="heading 4"/>
-    <w:basedOn w:val="1"/>
-    <w:next w:val="a"/>
+    <w:basedOn w:val="Heading1"/>
+    <w:next w:val="Normal"/>
     <w:qFormat/>
+    <w:rsid w:val="00C71A48"/>
     <w:pPr>
       <w:numPr>
         <w:ilvl w:val="3"/>
@@ -4087,11 +4064,12 @@
       <w:sz w:val="20"/>
     </w:rPr>
   </w:style>
-  <w:style w:type="paragraph" w:styleId="5">
+  <w:style w:type="paragraph" w:styleId="Heading5">
     <w:name w:val="heading 5"/>
-    <w:basedOn w:val="a"/>
-    <w:next w:val="a"/>
+    <w:basedOn w:val="Normal"/>
+    <w:next w:val="Normal"/>
     <w:qFormat/>
+    <w:rsid w:val="00C71A48"/>
     <w:pPr>
       <w:numPr>
         <w:ilvl w:val="4"/>
@@ -4105,11 +4083,12 @@
       <w:sz w:val="22"/>
     </w:rPr>
   </w:style>
-  <w:style w:type="paragraph" w:styleId="6">
+  <w:style w:type="paragraph" w:styleId="Heading6">
     <w:name w:val="heading 6"/>
-    <w:basedOn w:val="a"/>
-    <w:next w:val="a"/>
+    <w:basedOn w:val="Normal"/>
+    <w:next w:val="Normal"/>
     <w:qFormat/>
+    <w:rsid w:val="00C71A48"/>
     <w:pPr>
       <w:numPr>
         <w:ilvl w:val="5"/>
@@ -4124,11 +4103,12 @@
       <w:sz w:val="22"/>
     </w:rPr>
   </w:style>
-  <w:style w:type="paragraph" w:styleId="7">
+  <w:style w:type="paragraph" w:styleId="Heading7">
     <w:name w:val="heading 7"/>
-    <w:basedOn w:val="a"/>
-    <w:next w:val="a"/>
+    <w:basedOn w:val="Normal"/>
+    <w:next w:val="Normal"/>
     <w:qFormat/>
+    <w:rsid w:val="00C71A48"/>
     <w:pPr>
       <w:numPr>
         <w:ilvl w:val="6"/>
@@ -4139,11 +4119,12 @@
       <w:outlineLvl w:val="6"/>
     </w:pPr>
   </w:style>
-  <w:style w:type="paragraph" w:styleId="8">
+  <w:style w:type="paragraph" w:styleId="Heading8">
     <w:name w:val="heading 8"/>
-    <w:basedOn w:val="a"/>
-    <w:next w:val="a"/>
+    <w:basedOn w:val="Normal"/>
+    <w:next w:val="Normal"/>
     <w:qFormat/>
+    <w:rsid w:val="00C71A48"/>
     <w:pPr>
       <w:numPr>
         <w:ilvl w:val="7"/>
@@ -4157,11 +4138,12 @@
       <w:i/>
     </w:rPr>
   </w:style>
-  <w:style w:type="paragraph" w:styleId="9">
+  <w:style w:type="paragraph" w:styleId="Heading9">
     <w:name w:val="heading 9"/>
-    <w:basedOn w:val="a"/>
-    <w:next w:val="a"/>
+    <w:basedOn w:val="Normal"/>
+    <w:next w:val="Normal"/>
     <w:qFormat/>
+    <w:rsid w:val="00C71A48"/>
     <w:pPr>
       <w:numPr>
         <w:ilvl w:val="8"/>
@@ -4177,15 +4159,18 @@
       <w:sz w:val="18"/>
     </w:rPr>
   </w:style>
-  <w:style w:type="character" w:default="1" w:styleId="a0">
+  <w:style w:type="character" w:default="1" w:styleId="DefaultParagraphFont">
     <w:name w:val="Default Paragraph Font"/>
+    <w:uiPriority w:val="1"/>
     <w:semiHidden/>
-  </w:style>
-  <w:style w:type="table" w:default="1" w:styleId="a1">
+    <w:unhideWhenUsed/>
+  </w:style>
+  <w:style w:type="table" w:default="1" w:styleId="TableNormal">
     <w:name w:val="Normal Table"/>
     <w:uiPriority w:val="99"/>
     <w:semiHidden/>
     <w:unhideWhenUsed/>
+    <w:qFormat/>
     <w:tblPr>
       <w:tblInd w:w="0" w:type="dxa"/>
       <w:tblCellMar>
@@ -4196,7 +4181,7 @@
       </w:tblCellMar>
     </w:tblPr>
   </w:style>
-  <w:style w:type="numbering" w:default="1" w:styleId="a2">
+  <w:style w:type="numbering" w:default="1" w:styleId="NoList">
     <w:name w:val="No List"/>
     <w:uiPriority w:val="99"/>
     <w:semiHidden/>
@@ -4204,7 +4189,8 @@
   </w:style>
   <w:style w:type="paragraph" w:customStyle="1" w:styleId="Paragraph2">
     <w:name w:val="Paragraph2"/>
-    <w:basedOn w:val="a"/>
+    <w:basedOn w:val="Normal"/>
+    <w:rsid w:val="00C71A48"/>
     <w:pPr>
       <w:spacing w:before="80"/>
       <w:ind w:left="720"/>
@@ -4215,11 +4201,12 @@
       <w:lang w:val="en-AU"/>
     </w:rPr>
   </w:style>
-  <w:style w:type="paragraph" w:styleId="a3">
+  <w:style w:type="paragraph" w:styleId="Title">
     <w:name w:val="Title"/>
-    <w:basedOn w:val="a"/>
-    <w:next w:val="a"/>
+    <w:basedOn w:val="Normal"/>
+    <w:next w:val="Normal"/>
     <w:qFormat/>
+    <w:rsid w:val="00C71A48"/>
     <w:pPr>
       <w:spacing w:line="240" w:lineRule="auto"/>
       <w:jc w:val="center"/>
@@ -4230,10 +4217,11 @@
       <w:sz w:val="36"/>
     </w:rPr>
   </w:style>
-  <w:style w:type="paragraph" w:styleId="a4">
+  <w:style w:type="paragraph" w:styleId="Subtitle">
     <w:name w:val="Subtitle"/>
-    <w:basedOn w:val="a"/>
+    <w:basedOn w:val="Normal"/>
     <w:qFormat/>
+    <w:rsid w:val="00C71A48"/>
     <w:pPr>
       <w:spacing w:after="60"/>
       <w:jc w:val="center"/>
@@ -4245,19 +4233,21 @@
       <w:lang w:val="en-AU"/>
     </w:rPr>
   </w:style>
-  <w:style w:type="paragraph" w:styleId="a5">
+  <w:style w:type="paragraph" w:styleId="NormalIndent">
     <w:name w:val="Normal Indent"/>
-    <w:basedOn w:val="a"/>
+    <w:basedOn w:val="Normal"/>
     <w:semiHidden/>
+    <w:rsid w:val="00C71A48"/>
     <w:pPr>
       <w:ind w:left="900" w:hanging="900"/>
     </w:pPr>
   </w:style>
-  <w:style w:type="paragraph" w:styleId="10">
+  <w:style w:type="paragraph" w:styleId="TOC1">
     <w:name w:val="toc 1"/>
-    <w:basedOn w:val="a"/>
-    <w:next w:val="a"/>
+    <w:basedOn w:val="Normal"/>
+    <w:next w:val="Normal"/>
     <w:semiHidden/>
+    <w:rsid w:val="00C71A48"/>
     <w:pPr>
       <w:tabs>
         <w:tab w:val="right" w:pos="9360"/>
@@ -4266,11 +4256,12 @@
       <w:ind w:right="720"/>
     </w:pPr>
   </w:style>
-  <w:style w:type="paragraph" w:styleId="20">
+  <w:style w:type="paragraph" w:styleId="TOC2">
     <w:name w:val="toc 2"/>
-    <w:basedOn w:val="a"/>
-    <w:next w:val="a"/>
+    <w:basedOn w:val="Normal"/>
+    <w:next w:val="Normal"/>
     <w:semiHidden/>
+    <w:rsid w:val="00C71A48"/>
     <w:pPr>
       <w:tabs>
         <w:tab w:val="right" w:pos="9360"/>
@@ -4278,11 +4269,12 @@
       <w:ind w:left="432" w:right="720"/>
     </w:pPr>
   </w:style>
-  <w:style w:type="paragraph" w:styleId="30">
+  <w:style w:type="paragraph" w:styleId="TOC3">
     <w:name w:val="toc 3"/>
-    <w:basedOn w:val="a"/>
-    <w:next w:val="a"/>
+    <w:basedOn w:val="Normal"/>
+    <w:next w:val="Normal"/>
     <w:semiHidden/>
+    <w:rsid w:val="00C71A48"/>
     <w:pPr>
       <w:tabs>
         <w:tab w:val="left" w:pos="1440"/>
@@ -4291,10 +4283,11 @@
       <w:ind w:left="864"/>
     </w:pPr>
   </w:style>
-  <w:style w:type="paragraph" w:styleId="a6">
+  <w:style w:type="paragraph" w:styleId="Header">
     <w:name w:val="header"/>
-    <w:basedOn w:val="a"/>
+    <w:basedOn w:val="Normal"/>
     <w:semiHidden/>
+    <w:rsid w:val="00C71A48"/>
     <w:pPr>
       <w:tabs>
         <w:tab w:val="center" w:pos="4320"/>
@@ -4302,10 +4295,11 @@
       </w:tabs>
     </w:pPr>
   </w:style>
-  <w:style w:type="paragraph" w:styleId="a7">
+  <w:style w:type="paragraph" w:styleId="Footer">
     <w:name w:val="footer"/>
-    <w:basedOn w:val="a"/>
+    <w:basedOn w:val="Normal"/>
     <w:semiHidden/>
+    <w:rsid w:val="00C71A48"/>
     <w:pPr>
       <w:tabs>
         <w:tab w:val="center" w:pos="4320"/>
@@ -4313,14 +4307,16 @@
       </w:tabs>
     </w:pPr>
   </w:style>
-  <w:style w:type="character" w:styleId="a8">
+  <w:style w:type="character" w:styleId="PageNumber">
     <w:name w:val="page number"/>
-    <w:basedOn w:val="a0"/>
+    <w:basedOn w:val="DefaultParagraphFont"/>
     <w:semiHidden/>
+    <w:rsid w:val="00C71A48"/>
   </w:style>
   <w:style w:type="paragraph" w:customStyle="1" w:styleId="MainTitle">
     <w:name w:val="Main Title"/>
-    <w:basedOn w:val="a"/>
+    <w:basedOn w:val="Normal"/>
+    <w:rsid w:val="00C71A48"/>
     <w:pPr>
       <w:spacing w:before="480" w:after="60" w:line="240" w:lineRule="auto"/>
       <w:jc w:val="center"/>
@@ -4334,23 +4330,26 @@
   </w:style>
   <w:style w:type="paragraph" w:customStyle="1" w:styleId="Bullet1">
     <w:name w:val="Bullet1"/>
-    <w:basedOn w:val="a"/>
+    <w:basedOn w:val="Normal"/>
+    <w:rsid w:val="00C71A48"/>
     <w:pPr>
       <w:ind w:left="720" w:hanging="432"/>
     </w:pPr>
   </w:style>
   <w:style w:type="paragraph" w:customStyle="1" w:styleId="Tabletext">
     <w:name w:val="Tabletext"/>
-    <w:basedOn w:val="a"/>
+    <w:basedOn w:val="Normal"/>
+    <w:rsid w:val="00C71A48"/>
     <w:pPr>
       <w:keepLines/>
       <w:spacing w:after="120"/>
     </w:pPr>
   </w:style>
-  <w:style w:type="paragraph" w:styleId="a9">
+  <w:style w:type="paragraph" w:styleId="BodyText">
     <w:name w:val="Body Text"/>
-    <w:basedOn w:val="a"/>
+    <w:basedOn w:val="Normal"/>
     <w:semiHidden/>
+    <w:rsid w:val="00C71A48"/>
     <w:pPr>
       <w:keepLines/>
       <w:spacing w:after="120"/>
@@ -4359,7 +4358,8 @@
   </w:style>
   <w:style w:type="paragraph" w:customStyle="1" w:styleId="Bullet2">
     <w:name w:val="Bullet2"/>
-    <w:basedOn w:val="a"/>
+    <w:basedOn w:val="Normal"/>
+    <w:rsid w:val="00C71A48"/>
     <w:pPr>
       <w:ind w:left="1440" w:hanging="360"/>
     </w:pPr>
@@ -4367,10 +4367,11 @@
       <w:color w:val="000080"/>
     </w:rPr>
   </w:style>
-  <w:style w:type="paragraph" w:styleId="aa">
+  <w:style w:type="paragraph" w:styleId="DocumentMap">
     <w:name w:val="Document Map"/>
-    <w:basedOn w:val="a"/>
+    <w:basedOn w:val="Normal"/>
     <w:semiHidden/>
+    <w:rsid w:val="00C71A48"/>
     <w:pPr>
       <w:shd w:val="clear" w:color="auto" w:fill="000080"/>
     </w:pPr>
@@ -4378,19 +4379,21 @@
       <w:rFonts w:ascii="Tahoma" w:hAnsi="Tahoma"/>
     </w:rPr>
   </w:style>
-  <w:style w:type="character" w:styleId="ab">
+  <w:style w:type="character" w:styleId="FootnoteReference">
     <w:name w:val="footnote reference"/>
-    <w:basedOn w:val="a0"/>
+    <w:basedOn w:val="DefaultParagraphFont"/>
     <w:semiHidden/>
+    <w:rsid w:val="00C71A48"/>
     <w:rPr>
       <w:sz w:val="20"/>
       <w:vertAlign w:val="superscript"/>
     </w:rPr>
   </w:style>
-  <w:style w:type="paragraph" w:styleId="ac">
+  <w:style w:type="paragraph" w:styleId="FootnoteText">
     <w:name w:val="footnote text"/>
-    <w:basedOn w:val="a"/>
+    <w:basedOn w:val="Normal"/>
     <w:semiHidden/>
+    <w:rsid w:val="00C71A48"/>
     <w:pPr>
       <w:keepNext/>
       <w:keepLines/>
@@ -4407,7 +4410,8 @@
   </w:style>
   <w:style w:type="paragraph" w:customStyle="1" w:styleId="Paragraph1">
     <w:name w:val="Paragraph1"/>
-    <w:basedOn w:val="a"/>
+    <w:basedOn w:val="Normal"/>
+    <w:rsid w:val="00C71A48"/>
     <w:pPr>
       <w:spacing w:before="80" w:line="240" w:lineRule="auto"/>
       <w:jc w:val="both"/>
@@ -4415,7 +4419,8 @@
   </w:style>
   <w:style w:type="paragraph" w:customStyle="1" w:styleId="Paragraph3">
     <w:name w:val="Paragraph3"/>
-    <w:basedOn w:val="a"/>
+    <w:basedOn w:val="Normal"/>
+    <w:rsid w:val="00C71A48"/>
     <w:pPr>
       <w:spacing w:before="80" w:line="240" w:lineRule="auto"/>
       <w:ind w:left="1530"/>
@@ -4424,80 +4429,89 @@
   </w:style>
   <w:style w:type="paragraph" w:customStyle="1" w:styleId="Paragraph4">
     <w:name w:val="Paragraph4"/>
-    <w:basedOn w:val="a"/>
+    <w:basedOn w:val="Normal"/>
+    <w:rsid w:val="00C71A48"/>
     <w:pPr>
       <w:spacing w:before="80" w:line="240" w:lineRule="auto"/>
       <w:ind w:left="2250"/>
       <w:jc w:val="both"/>
     </w:pPr>
   </w:style>
-  <w:style w:type="paragraph" w:styleId="40">
+  <w:style w:type="paragraph" w:styleId="TOC4">
     <w:name w:val="toc 4"/>
-    <w:basedOn w:val="a"/>
-    <w:next w:val="a"/>
+    <w:basedOn w:val="Normal"/>
+    <w:next w:val="Normal"/>
     <w:semiHidden/>
+    <w:rsid w:val="00C71A48"/>
     <w:pPr>
       <w:ind w:left="600"/>
     </w:pPr>
   </w:style>
-  <w:style w:type="paragraph" w:styleId="50">
+  <w:style w:type="paragraph" w:styleId="TOC5">
     <w:name w:val="toc 5"/>
-    <w:basedOn w:val="a"/>
-    <w:next w:val="a"/>
+    <w:basedOn w:val="Normal"/>
+    <w:next w:val="Normal"/>
     <w:semiHidden/>
+    <w:rsid w:val="00C71A48"/>
     <w:pPr>
       <w:ind w:left="800"/>
     </w:pPr>
   </w:style>
-  <w:style w:type="paragraph" w:styleId="60">
+  <w:style w:type="paragraph" w:styleId="TOC6">
     <w:name w:val="toc 6"/>
-    <w:basedOn w:val="a"/>
-    <w:next w:val="a"/>
+    <w:basedOn w:val="Normal"/>
+    <w:next w:val="Normal"/>
     <w:semiHidden/>
+    <w:rsid w:val="00C71A48"/>
     <w:pPr>
       <w:ind w:left="1000"/>
     </w:pPr>
   </w:style>
-  <w:style w:type="paragraph" w:styleId="70">
+  <w:style w:type="paragraph" w:styleId="TOC7">
     <w:name w:val="toc 7"/>
-    <w:basedOn w:val="a"/>
-    <w:next w:val="a"/>
+    <w:basedOn w:val="Normal"/>
+    <w:next w:val="Normal"/>
     <w:semiHidden/>
+    <w:rsid w:val="00C71A48"/>
     <w:pPr>
       <w:ind w:left="1200"/>
     </w:pPr>
   </w:style>
-  <w:style w:type="paragraph" w:styleId="80">
+  <w:style w:type="paragraph" w:styleId="TOC8">
     <w:name w:val="toc 8"/>
-    <w:basedOn w:val="a"/>
-    <w:next w:val="a"/>
+    <w:basedOn w:val="Normal"/>
+    <w:next w:val="Normal"/>
     <w:semiHidden/>
+    <w:rsid w:val="00C71A48"/>
     <w:pPr>
       <w:ind w:left="1400"/>
     </w:pPr>
   </w:style>
-  <w:style w:type="paragraph" w:styleId="90">
+  <w:style w:type="paragraph" w:styleId="TOC9">
     <w:name w:val="toc 9"/>
-    <w:basedOn w:val="a"/>
-    <w:next w:val="a"/>
+    <w:basedOn w:val="Normal"/>
+    <w:next w:val="Normal"/>
     <w:semiHidden/>
+    <w:rsid w:val="00C71A48"/>
     <w:pPr>
       <w:ind w:left="1600"/>
     </w:pPr>
   </w:style>
-  <w:style w:type="paragraph" w:styleId="21">
+  <w:style w:type="paragraph" w:styleId="BodyText2">
     <w:name w:val="Body Text 2"/>
-    <w:basedOn w:val="a"/>
+    <w:basedOn w:val="Normal"/>
     <w:semiHidden/>
+    <w:rsid w:val="00C71A48"/>
     <w:rPr>
       <w:i/>
       <w:color w:val="0000FF"/>
     </w:rPr>
   </w:style>
-  <w:style w:type="paragraph" w:styleId="ad">
+  <w:style w:type="paragraph" w:styleId="BodyTextIndent">
     <w:name w:val="Body Text Indent"/>
-    <w:basedOn w:val="a"/>
+    <w:basedOn w:val="Normal"/>
     <w:semiHidden/>
+    <w:rsid w:val="00C71A48"/>
     <w:pPr>
       <w:ind w:left="720"/>
     </w:pPr>
@@ -4509,7 +4523,8 @@
   </w:style>
   <w:style w:type="paragraph" w:customStyle="1" w:styleId="Body">
     <w:name w:val="Body"/>
-    <w:basedOn w:val="a"/>
+    <w:basedOn w:val="Normal"/>
+    <w:rsid w:val="00C71A48"/>
     <w:pPr>
       <w:widowControl/>
       <w:spacing w:before="120" w:line="240" w:lineRule="auto"/>
@@ -4521,17 +4536,18 @@
   </w:style>
   <w:style w:type="paragraph" w:customStyle="1" w:styleId="Bullet">
     <w:name w:val="Bullet"/>
-    <w:basedOn w:val="a"/>
+    <w:basedOn w:val="Normal"/>
+    <w:rsid w:val="00C71A48"/>
     <w:pPr>
       <w:widowControl/>
       <w:numPr>
-        <w:numId w:val="81"/>
+        <w:numId w:val="22"/>
       </w:numPr>
       <w:tabs>
         <w:tab w:val="left" w:pos="720"/>
       </w:tabs>
       <w:spacing w:before="120" w:line="240" w:lineRule="auto"/>
-      <w:ind w:left="720" w:right="360"/>
+      <w:ind w:right="360"/>
       <w:jc w:val="both"/>
     </w:pPr>
     <w:rPr>
@@ -4540,9 +4556,10 @@
   </w:style>
   <w:style w:type="paragraph" w:customStyle="1" w:styleId="InfoBlue">
     <w:name w:val="InfoBlue"/>
-    <w:basedOn w:val="a"/>
-    <w:next w:val="a9"/>
+    <w:basedOn w:val="Normal"/>
+    <w:next w:val="BodyText"/>
     <w:autoRedefine/>
+    <w:rsid w:val="00C71A48"/>
     <w:pPr>
       <w:spacing w:after="120"/>
       <w:ind w:left="720"/>
@@ -4552,19 +4569,20 @@
       <w:color w:val="0000FF"/>
     </w:rPr>
   </w:style>
-  <w:style w:type="character" w:styleId="ae">
+  <w:style w:type="character" w:styleId="Hyperlink">
     <w:name w:val="Hyperlink"/>
-    <w:basedOn w:val="a0"/>
+    <w:basedOn w:val="DefaultParagraphFont"/>
     <w:semiHidden/>
+    <w:rsid w:val="00C71A48"/>
     <w:rPr>
       <w:color w:val="0000FF"/>
       <w:u w:val="single"/>
     </w:rPr>
   </w:style>
-  <w:style w:type="paragraph" w:styleId="af">
+  <w:style w:type="paragraph" w:styleId="BalloonText">
     <w:name w:val="Balloon Text"/>
-    <w:basedOn w:val="a"/>
-    <w:link w:val="Char"/>
+    <w:basedOn w:val="Normal"/>
+    <w:link w:val="BalloonTextChar"/>
     <w:uiPriority w:val="99"/>
     <w:semiHidden/>
     <w:unhideWhenUsed/>
@@ -4577,10 +4595,10 @@
       <w:szCs w:val="18"/>
     </w:rPr>
   </w:style>
-  <w:style w:type="character" w:customStyle="1" w:styleId="Char">
-    <w:name w:val="批注框文本 Char"/>
-    <w:basedOn w:val="a0"/>
-    <w:link w:val="af"/>
+  <w:style w:type="character" w:customStyle="1" w:styleId="BalloonTextChar">
+    <w:name w:val="Balloon Text Char"/>
+    <w:basedOn w:val="DefaultParagraphFont"/>
+    <w:link w:val="BalloonText"/>
     <w:uiPriority w:val="99"/>
     <w:semiHidden/>
     <w:rsid w:val="00333E4A"/>
@@ -4589,6 +4607,17 @@
       <w:szCs w:val="18"/>
       <w:lang w:eastAsia="en-US"/>
     </w:rPr>
+  </w:style>
+  <w:style w:type="paragraph" w:styleId="ListParagraph">
+    <w:name w:val="List Paragraph"/>
+    <w:basedOn w:val="Normal"/>
+    <w:uiPriority w:val="34"/>
+    <w:qFormat/>
+    <w:rsid w:val="003A1322"/>
+    <w:pPr>
+      <w:ind w:left="720"/>
+      <w:contextualSpacing/>
+    </w:pPr>
   </w:style>
 </w:styles>
 </file>
@@ -5618,7 +5647,7 @@
 </file>
 
 <file path=customXml/itemProps1.xml><?xml version="1.0" encoding="utf-8"?>
-<ds:datastoreItem xmlns:ds="http://schemas.openxmlformats.org/officeDocument/2006/customXml" ds:itemID="{EAFE1754-FA3B-4DA0-A2FC-00190EBB7E0A}">
+<ds:datastoreItem xmlns:ds="http://schemas.openxmlformats.org/officeDocument/2006/customXml" ds:itemID="{87ECB889-9960-4A5B-8BA2-D625AD1A6EFD}">
   <ds:schemaRefs>
     <ds:schemaRef ds:uri="http://schemas.openxmlformats.org/officeDocument/2006/bibliography"/>
   </ds:schemaRefs>

</xml_diff>